<commit_message>
Fixed nuforc reports rename error. More proposal work
</commit_message>
<xml_diff>
--- a/Proposal.docx
+++ b/Proposal.docx
@@ -71,6 +71,9 @@
       <w:r>
         <w:t>, C</w:t>
       </w:r>
+      <w:r>
+        <w:t>32722636</w:t>
+      </w:r>
     </w:p>
     <w:p>
       <w:pPr>
@@ -119,7 +122,19 @@
           <w:rPr>
             <w:rStyle w:val="Hyperlink"/>
           </w:rPr>
-          <w:t>https://github.com/AsaAdomatis/CPSC-4030-Project</w:t>
+          <w:t>https:/</w:t>
+        </w:r>
+        <w:r>
+          <w:rPr>
+            <w:rStyle w:val="Hyperlink"/>
+          </w:rPr>
+          <w:t>/</w:t>
+        </w:r>
+        <w:r>
+          <w:rPr>
+            <w:rStyle w:val="Hyperlink"/>
+          </w:rPr>
+          <w:t>github.com/AsaAdomatis/CPSC-4030-Project</w:t>
         </w:r>
       </w:hyperlink>
     </w:p>
@@ -129,6 +144,44 @@
       </w:pPr>
       <w:r>
         <w:t>Background and Motivation</w:t>
+      </w:r>
+    </w:p>
+    <w:p>
+      <w:pPr>
+        <w:pStyle w:val="ListBullet"/>
+        <w:rPr>
+          <w:b/>
+          <w:bCs/>
+        </w:rPr>
+      </w:pPr>
+      <w:r>
+        <w:rPr>
+          <w:b/>
+          <w:bCs/>
+        </w:rPr>
+        <w:t>Motivation:</w:t>
+      </w:r>
+      <w:r>
+        <w:t xml:space="preserve"> Personal interest in UFO conspiracy and recent news events about UFOs/UAPs like the military released videos and the Mexican aliens.</w:t>
+      </w:r>
+    </w:p>
+    <w:p>
+      <w:pPr>
+        <w:pStyle w:val="ListBullet"/>
+        <w:rPr>
+          <w:b/>
+          <w:bCs/>
+        </w:rPr>
+      </w:pPr>
+      <w:r>
+        <w:rPr>
+          <w:b/>
+          <w:bCs/>
+        </w:rPr>
+        <w:t>Reasoning:</w:t>
+      </w:r>
+      <w:r>
+        <w:t xml:space="preserve"> See if there’s any patterns or consistencies within sightings to analyze how valid sightings are.</w:t>
       </w:r>
     </w:p>
     <w:p>
@@ -286,19 +339,7 @@
           <w:rPr>
             <w:rStyle w:val="Hyperlink"/>
           </w:rPr>
-          <w:t>https://data.world/ti</w:t>
-        </w:r>
-        <w:r>
-          <w:rPr>
-            <w:rStyle w:val="Hyperlink"/>
-          </w:rPr>
-          <w:t>m</w:t>
-        </w:r>
-        <w:r>
-          <w:rPr>
-            <w:rStyle w:val="Hyperlink"/>
-          </w:rPr>
-          <w:t>othyrenner/ufo-sightings</w:t>
+          <w:t>https://data.world/timothyrenner/ufo-sightings</w:t>
         </w:r>
       </w:hyperlink>
     </w:p>
@@ -513,14 +554,20 @@
         <w:t>We will use Python to</w:t>
       </w:r>
       <w:r>
-        <w:t xml:space="preserve"> convert the lat. long. data into county data</w:t>
-      </w:r>
+        <w:t xml:space="preserve"> convert the lat. long. data into county </w:t>
+      </w:r>
+      <w:proofErr w:type="gramStart"/>
+      <w:r>
+        <w:t>data</w:t>
+      </w:r>
+      <w:proofErr w:type="gramEnd"/>
     </w:p>
     <w:p>
       <w:pPr>
         <w:pStyle w:val="Heading1"/>
       </w:pPr>
       <w:r>
+        <w:lastRenderedPageBreak/>
         <w:t>Visualization Design</w:t>
       </w:r>
     </w:p>
@@ -551,7 +598,31 @@
           <w:b/>
           <w:bCs/>
         </w:rPr>
-        <w:t>ocation:</w:t>
+        <w:t>ocation</w:t>
+      </w:r>
+      <w:r>
+        <w:rPr>
+          <w:b/>
+          <w:bCs/>
+        </w:rPr>
+        <w:t xml:space="preserve"> 1</w:t>
+      </w:r>
+      <w:r>
+        <w:rPr>
+          <w:b/>
+          <w:bCs/>
+        </w:rPr>
+        <w:t>:</w:t>
+      </w:r>
+      <w:r>
+        <w:rPr>
+          <w:b/>
+          <w:bCs/>
+        </w:rPr>
+        <w:t xml:space="preserve"> </w:t>
+      </w:r>
+      <w:r>
+        <w:t>Heat Map</w:t>
       </w:r>
     </w:p>
     <w:p>
@@ -593,50 +664,812 @@
           <w:b/>
           <w:bCs/>
         </w:rPr>
+        <w:t>Type:</w:t>
+      </w:r>
+      <w:r>
+        <w:rPr>
+          <w:b/>
+          <w:bCs/>
+        </w:rPr>
+        <w:t xml:space="preserve"> </w:t>
+      </w:r>
+      <w:r>
+        <w:t>Geometry</w:t>
+      </w:r>
+    </w:p>
+    <w:p>
+      <w:pPr>
+        <w:pStyle w:val="ListBullet"/>
+        <w:tabs>
+          <w:tab w:val="clear" w:pos="360"/>
+          <w:tab w:val="num" w:pos="1440"/>
+        </w:tabs>
+        <w:ind w:left="1440"/>
+        <w:rPr>
+          <w:b/>
+          <w:bCs/>
+        </w:rPr>
+      </w:pPr>
+      <w:r>
+        <w:rPr>
+          <w:b/>
+          <w:bCs/>
+        </w:rPr>
+        <w:t>Marks:</w:t>
+      </w:r>
+      <w:r>
+        <w:rPr>
+          <w:b/>
+          <w:bCs/>
+        </w:rPr>
+        <w:t xml:space="preserve"> </w:t>
+      </w:r>
+    </w:p>
+    <w:p>
+      <w:pPr>
+        <w:pStyle w:val="ListBullet"/>
+        <w:tabs>
+          <w:tab w:val="clear" w:pos="360"/>
+          <w:tab w:val="num" w:pos="1440"/>
+        </w:tabs>
+        <w:ind w:left="1440"/>
+        <w:rPr>
+          <w:b/>
+          <w:bCs/>
+        </w:rPr>
+      </w:pPr>
+      <w:r>
+        <w:rPr>
+          <w:b/>
+          <w:bCs/>
+        </w:rPr>
+        <w:t>Channels:</w:t>
+      </w:r>
+    </w:p>
+    <w:p>
+      <w:pPr>
+        <w:pStyle w:val="ListBullet"/>
+        <w:tabs>
+          <w:tab w:val="clear" w:pos="360"/>
+          <w:tab w:val="num" w:pos="1080"/>
+        </w:tabs>
+        <w:ind w:left="1080"/>
+        <w:rPr>
+          <w:b/>
+          <w:bCs/>
+        </w:rPr>
+      </w:pPr>
+      <w:r>
+        <w:rPr>
+          <w:b/>
+          <w:bCs/>
+        </w:rPr>
+        <w:t>Alternate 1:</w:t>
+      </w:r>
+      <w:r>
+        <w:rPr>
+          <w:b/>
+          <w:bCs/>
+        </w:rPr>
+        <w:t xml:space="preserve"> </w:t>
+      </w:r>
+    </w:p>
+    <w:p>
+      <w:pPr>
+        <w:pStyle w:val="ListBullet"/>
+        <w:tabs>
+          <w:tab w:val="clear" w:pos="360"/>
+          <w:tab w:val="num" w:pos="1080"/>
+        </w:tabs>
+        <w:ind w:left="1080"/>
+        <w:rPr>
+          <w:b/>
+          <w:bCs/>
+        </w:rPr>
+      </w:pPr>
+      <w:r>
+        <w:rPr>
+          <w:b/>
+          <w:bCs/>
+        </w:rPr>
+        <w:t>Alternate 2:</w:t>
+      </w:r>
+      <w:r>
+        <w:rPr>
+          <w:b/>
+          <w:bCs/>
+        </w:rPr>
+        <w:t xml:space="preserve"> </w:t>
+      </w:r>
+    </w:p>
+    <w:p>
+      <w:pPr>
+        <w:pStyle w:val="ListBullet"/>
+        <w:rPr>
+          <w:b/>
+          <w:bCs/>
+        </w:rPr>
+      </w:pPr>
+      <w:r>
+        <w:rPr>
+          <w:b/>
+          <w:bCs/>
+        </w:rPr>
+        <w:t xml:space="preserve">Consistent </w:t>
+      </w:r>
+      <w:r>
+        <w:rPr>
+          <w:b/>
+          <w:bCs/>
+        </w:rPr>
+        <w:t>L</w:t>
+      </w:r>
+      <w:r>
+        <w:rPr>
+          <w:b/>
+          <w:bCs/>
+        </w:rPr>
+        <w:t>ocation</w:t>
+      </w:r>
+      <w:r>
+        <w:rPr>
+          <w:b/>
+          <w:bCs/>
+        </w:rPr>
+        <w:t xml:space="preserve"> </w:t>
+      </w:r>
+      <w:r>
+        <w:rPr>
+          <w:b/>
+          <w:bCs/>
+        </w:rPr>
+        <w:t>2</w:t>
+      </w:r>
+      <w:r>
+        <w:rPr>
+          <w:b/>
+          <w:bCs/>
+        </w:rPr>
+        <w:t>:</w:t>
+      </w:r>
+      <w:r>
+        <w:rPr>
+          <w:b/>
+          <w:bCs/>
+        </w:rPr>
+        <w:t xml:space="preserve"> </w:t>
+      </w:r>
+      <w:r>
+        <w:t>Sightings by State</w:t>
+      </w:r>
+    </w:p>
+    <w:p>
+      <w:pPr>
+        <w:pStyle w:val="ListBullet"/>
+        <w:tabs>
+          <w:tab w:val="clear" w:pos="360"/>
+          <w:tab w:val="num" w:pos="1080"/>
+        </w:tabs>
+        <w:ind w:left="1080"/>
+        <w:rPr>
+          <w:b/>
+          <w:bCs/>
+        </w:rPr>
+      </w:pPr>
+      <w:r>
+        <w:rPr>
+          <w:b/>
+          <w:bCs/>
+        </w:rPr>
+        <w:t>Option 1</w:t>
+      </w:r>
+      <w:r>
+        <w:rPr>
+          <w:b/>
+          <w:bCs/>
+        </w:rPr>
+        <w:t>:</w:t>
+      </w:r>
+      <w:r>
+        <w:rPr>
+          <w:b/>
+          <w:bCs/>
+        </w:rPr>
+        <w:t xml:space="preserve"> </w:t>
+      </w:r>
+    </w:p>
+    <w:p>
+      <w:pPr>
+        <w:pStyle w:val="ListBullet"/>
+        <w:tabs>
+          <w:tab w:val="clear" w:pos="360"/>
+          <w:tab w:val="num" w:pos="1440"/>
+        </w:tabs>
+        <w:ind w:left="1440"/>
+        <w:rPr>
+          <w:b/>
+          <w:bCs/>
+        </w:rPr>
+      </w:pPr>
+      <w:r>
+        <w:rPr>
+          <w:b/>
+          <w:bCs/>
+        </w:rPr>
+        <w:t xml:space="preserve">Type: </w:t>
+      </w:r>
+      <w:r>
+        <w:t>Geometry</w:t>
+      </w:r>
+    </w:p>
+    <w:p>
+      <w:pPr>
+        <w:pStyle w:val="ListBullet"/>
+        <w:tabs>
+          <w:tab w:val="clear" w:pos="360"/>
+          <w:tab w:val="num" w:pos="1440"/>
+        </w:tabs>
+        <w:ind w:left="1440"/>
+        <w:rPr>
+          <w:b/>
+          <w:bCs/>
+        </w:rPr>
+      </w:pPr>
+      <w:r>
+        <w:rPr>
+          <w:b/>
+          <w:bCs/>
+        </w:rPr>
+        <w:t>Items:</w:t>
+      </w:r>
+      <w:r>
+        <w:t xml:space="preserve"> States</w:t>
+      </w:r>
+    </w:p>
+    <w:p>
+      <w:pPr>
+        <w:pStyle w:val="ListBullet"/>
+        <w:tabs>
+          <w:tab w:val="clear" w:pos="360"/>
+          <w:tab w:val="num" w:pos="2520"/>
+        </w:tabs>
+        <w:ind w:left="2520"/>
+        <w:rPr>
+          <w:b/>
+          <w:bCs/>
+        </w:rPr>
+      </w:pPr>
+      <w:r>
+        <w:rPr>
+          <w:b/>
+          <w:bCs/>
+        </w:rPr>
+        <w:t>Attributes:</w:t>
+      </w:r>
+      <w:r>
+        <w:t xml:space="preserve"> Number of Sightings</w:t>
+      </w:r>
+    </w:p>
+    <w:p>
+      <w:pPr>
+        <w:pStyle w:val="ListBullet"/>
+        <w:tabs>
+          <w:tab w:val="clear" w:pos="360"/>
+          <w:tab w:val="num" w:pos="1440"/>
+        </w:tabs>
+        <w:ind w:left="1440"/>
+        <w:rPr>
+          <w:b/>
+          <w:bCs/>
+        </w:rPr>
+      </w:pPr>
+      <w:r>
+        <w:rPr>
+          <w:b/>
+          <w:bCs/>
+        </w:rPr>
+        <w:t>Marks:</w:t>
+      </w:r>
+      <w:r>
+        <w:rPr>
+          <w:b/>
+          <w:bCs/>
+        </w:rPr>
+        <w:t xml:space="preserve"> </w:t>
+      </w:r>
+    </w:p>
+    <w:p>
+      <w:pPr>
+        <w:pStyle w:val="ListBullet"/>
+        <w:tabs>
+          <w:tab w:val="clear" w:pos="360"/>
+          <w:tab w:val="num" w:pos="1800"/>
+        </w:tabs>
+        <w:ind w:left="1800"/>
+        <w:rPr>
+          <w:b/>
+          <w:bCs/>
+        </w:rPr>
+      </w:pPr>
+      <w:r>
+        <w:t>Area – State Boundary</w:t>
+      </w:r>
+    </w:p>
+    <w:p>
+      <w:pPr>
+        <w:pStyle w:val="ListBullet"/>
+        <w:tabs>
+          <w:tab w:val="clear" w:pos="360"/>
+          <w:tab w:val="num" w:pos="1440"/>
+        </w:tabs>
+        <w:ind w:left="1440"/>
+        <w:rPr>
+          <w:b/>
+          <w:bCs/>
+        </w:rPr>
+      </w:pPr>
+      <w:r>
+        <w:rPr>
+          <w:b/>
+          <w:bCs/>
+        </w:rPr>
+        <w:t>Channels:</w:t>
+      </w:r>
+      <w:r>
+        <w:rPr>
+          <w:b/>
+          <w:bCs/>
+        </w:rPr>
+        <w:t xml:space="preserve"> </w:t>
+      </w:r>
+    </w:p>
+    <w:p>
+      <w:pPr>
+        <w:pStyle w:val="ListBullet"/>
+        <w:tabs>
+          <w:tab w:val="clear" w:pos="360"/>
+          <w:tab w:val="num" w:pos="1800"/>
+        </w:tabs>
+        <w:ind w:left="1800"/>
+        <w:rPr>
+          <w:b/>
+          <w:bCs/>
+        </w:rPr>
+      </w:pPr>
+      <w:r>
+        <w:t>Color Saturation – Number of Sights</w:t>
+      </w:r>
+    </w:p>
+    <w:p>
+      <w:pPr>
+        <w:pStyle w:val="ListBullet"/>
+        <w:rPr>
+          <w:b/>
+          <w:bCs/>
+        </w:rPr>
+      </w:pPr>
+      <w:r>
+        <w:rPr>
+          <w:b/>
+          <w:bCs/>
+        </w:rPr>
+        <w:t>Consistent Time:</w:t>
+      </w:r>
+      <w:r>
+        <w:rPr>
+          <w:b/>
+          <w:bCs/>
+        </w:rPr>
+        <w:t xml:space="preserve"> </w:t>
+      </w:r>
+      <w:r>
+        <w:t>Sightings by Year</w:t>
+      </w:r>
+    </w:p>
+    <w:p>
+      <w:pPr>
+        <w:pStyle w:val="ListBullet"/>
+        <w:tabs>
+          <w:tab w:val="clear" w:pos="360"/>
+          <w:tab w:val="num" w:pos="1080"/>
+        </w:tabs>
+        <w:ind w:left="1080"/>
+        <w:rPr>
+          <w:b/>
+          <w:bCs/>
+        </w:rPr>
+      </w:pPr>
+      <w:r>
+        <w:rPr>
+          <w:b/>
+          <w:bCs/>
+        </w:rPr>
+        <w:t>Option 1</w:t>
+      </w:r>
+      <w:r>
+        <w:rPr>
+          <w:b/>
+          <w:bCs/>
+        </w:rPr>
+        <w:t>:</w:t>
+      </w:r>
+    </w:p>
+    <w:p>
+      <w:pPr>
+        <w:pStyle w:val="ListBullet"/>
+        <w:tabs>
+          <w:tab w:val="clear" w:pos="360"/>
+          <w:tab w:val="num" w:pos="1440"/>
+        </w:tabs>
+        <w:ind w:left="1440"/>
+        <w:rPr>
+          <w:b/>
+          <w:bCs/>
+        </w:rPr>
+      </w:pPr>
+      <w:r>
+        <w:rPr>
+          <w:b/>
+          <w:bCs/>
+        </w:rPr>
+        <w:t xml:space="preserve">Type: </w:t>
+      </w:r>
+      <w:r>
+        <w:t>Table</w:t>
+      </w:r>
+    </w:p>
+    <w:p>
+      <w:pPr>
+        <w:pStyle w:val="ListBullet"/>
+        <w:tabs>
+          <w:tab w:val="clear" w:pos="360"/>
+          <w:tab w:val="num" w:pos="1440"/>
+        </w:tabs>
+        <w:ind w:left="1440"/>
+        <w:rPr>
+          <w:b/>
+          <w:bCs/>
+        </w:rPr>
+      </w:pPr>
+      <w:r>
+        <w:rPr>
+          <w:b/>
+          <w:bCs/>
+        </w:rPr>
+        <w:t xml:space="preserve">Items: </w:t>
+      </w:r>
+      <w:r>
+        <w:t>Years</w:t>
+      </w:r>
+    </w:p>
+    <w:p>
+      <w:pPr>
+        <w:pStyle w:val="ListBullet"/>
+        <w:tabs>
+          <w:tab w:val="clear" w:pos="360"/>
+          <w:tab w:val="num" w:pos="1800"/>
+        </w:tabs>
+        <w:ind w:left="1800"/>
+        <w:rPr>
+          <w:b/>
+          <w:bCs/>
+        </w:rPr>
+      </w:pPr>
+      <w:r>
+        <w:rPr>
+          <w:b/>
+          <w:bCs/>
+        </w:rPr>
+        <w:t xml:space="preserve">Attributes: </w:t>
+      </w:r>
+      <w:r>
+        <w:t>Number of Sightings</w:t>
+      </w:r>
+    </w:p>
+    <w:p>
+      <w:pPr>
+        <w:pStyle w:val="ListBullet"/>
+        <w:tabs>
+          <w:tab w:val="clear" w:pos="360"/>
+          <w:tab w:val="num" w:pos="1440"/>
+        </w:tabs>
+        <w:ind w:left="1440"/>
+        <w:rPr>
+          <w:b/>
+          <w:bCs/>
+        </w:rPr>
+      </w:pPr>
+      <w:r>
+        <w:rPr>
+          <w:b/>
+          <w:bCs/>
+        </w:rPr>
+        <w:t xml:space="preserve">Marks: </w:t>
+      </w:r>
+      <w:r>
+        <w:t>Lines</w:t>
+      </w:r>
+    </w:p>
+    <w:p>
+      <w:pPr>
+        <w:pStyle w:val="ListBullet"/>
+        <w:tabs>
+          <w:tab w:val="clear" w:pos="360"/>
+          <w:tab w:val="num" w:pos="1440"/>
+        </w:tabs>
+        <w:ind w:left="1440"/>
+        <w:rPr>
+          <w:b/>
+          <w:bCs/>
+        </w:rPr>
+      </w:pPr>
+      <w:r>
+        <w:rPr>
+          <w:b/>
+          <w:bCs/>
+        </w:rPr>
+        <w:t>Channels:</w:t>
+      </w:r>
+    </w:p>
+    <w:p>
+      <w:pPr>
+        <w:pStyle w:val="ListBullet"/>
+        <w:tabs>
+          <w:tab w:val="clear" w:pos="360"/>
+          <w:tab w:val="num" w:pos="1800"/>
+        </w:tabs>
+        <w:ind w:left="1800"/>
+        <w:rPr>
+          <w:b/>
+          <w:bCs/>
+        </w:rPr>
+      </w:pPr>
+      <w:r>
+        <w:t xml:space="preserve">Length – Number of Sightings </w:t>
+      </w:r>
+    </w:p>
+    <w:p>
+      <w:pPr>
+        <w:pStyle w:val="ListBullet"/>
+        <w:tabs>
+          <w:tab w:val="clear" w:pos="360"/>
+          <w:tab w:val="num" w:pos="1080"/>
+        </w:tabs>
+        <w:ind w:left="1080"/>
+        <w:rPr>
+          <w:b/>
+          <w:bCs/>
+        </w:rPr>
+      </w:pPr>
+      <w:r>
+        <w:rPr>
+          <w:b/>
+          <w:bCs/>
+        </w:rPr>
+        <w:t>Alternate 1:</w:t>
+      </w:r>
+    </w:p>
+    <w:p>
+      <w:pPr>
+        <w:pStyle w:val="ListBullet"/>
+        <w:tabs>
+          <w:tab w:val="clear" w:pos="360"/>
+          <w:tab w:val="num" w:pos="1080"/>
+        </w:tabs>
+        <w:ind w:left="1080"/>
+        <w:rPr>
+          <w:b/>
+          <w:bCs/>
+        </w:rPr>
+      </w:pPr>
+      <w:r>
+        <w:rPr>
+          <w:b/>
+          <w:bCs/>
+        </w:rPr>
+        <w:t>Alternate 2:</w:t>
+      </w:r>
+    </w:p>
+    <w:p>
+      <w:pPr>
+        <w:pStyle w:val="ListBullet"/>
+        <w:rPr>
+          <w:b/>
+          <w:bCs/>
+        </w:rPr>
+      </w:pPr>
+      <w:r>
+        <w:rPr>
+          <w:b/>
+          <w:bCs/>
+        </w:rPr>
+        <w:t>Consistent Shape:</w:t>
+      </w:r>
+      <w:r>
+        <w:rPr>
+          <w:b/>
+          <w:bCs/>
+        </w:rPr>
+        <w:t xml:space="preserve"> </w:t>
+      </w:r>
+      <w:r>
+        <w:t>Sightings by Shape</w:t>
+      </w:r>
+    </w:p>
+    <w:p>
+      <w:pPr>
+        <w:pStyle w:val="ListBullet"/>
+        <w:tabs>
+          <w:tab w:val="clear" w:pos="360"/>
+          <w:tab w:val="num" w:pos="1080"/>
+        </w:tabs>
+        <w:ind w:left="1080"/>
+        <w:rPr>
+          <w:b/>
+          <w:bCs/>
+        </w:rPr>
+      </w:pPr>
+      <w:r>
+        <w:rPr>
+          <w:b/>
+          <w:bCs/>
+        </w:rPr>
+        <w:t>Final</w:t>
+      </w:r>
+      <w:r>
+        <w:rPr>
+          <w:b/>
+          <w:bCs/>
+        </w:rPr>
+        <w:t>:</w:t>
+      </w:r>
+    </w:p>
+    <w:p>
+      <w:pPr>
+        <w:pStyle w:val="ListBullet"/>
+        <w:tabs>
+          <w:tab w:val="clear" w:pos="360"/>
+          <w:tab w:val="num" w:pos="1080"/>
+        </w:tabs>
+        <w:ind w:left="1080"/>
+        <w:rPr>
+          <w:b/>
+          <w:bCs/>
+        </w:rPr>
+      </w:pPr>
+      <w:r>
+        <w:rPr>
+          <w:b/>
+          <w:bCs/>
+        </w:rPr>
+        <w:t>Alternate 1:</w:t>
+      </w:r>
+    </w:p>
+    <w:p>
+      <w:pPr>
+        <w:pStyle w:val="ListBullet"/>
+        <w:tabs>
+          <w:tab w:val="clear" w:pos="360"/>
+          <w:tab w:val="num" w:pos="1080"/>
+        </w:tabs>
+        <w:ind w:left="1080"/>
+        <w:rPr>
+          <w:b/>
+          <w:bCs/>
+        </w:rPr>
+      </w:pPr>
+      <w:r>
+        <w:rPr>
+          <w:b/>
+          <w:bCs/>
+        </w:rPr>
+        <w:t>Alternate 2:</w:t>
+      </w:r>
+    </w:p>
+    <w:p>
+      <w:pPr>
+        <w:pStyle w:val="Heading1"/>
+      </w:pPr>
+      <w:r>
+        <w:t>Must-Have Features</w:t>
+      </w:r>
+    </w:p>
+    <w:p>
+      <w:pPr>
+        <w:pStyle w:val="ListBullet"/>
+      </w:pPr>
+      <w:r>
+        <w:t xml:space="preserve">Filter each visualization by </w:t>
+      </w:r>
+      <w:r>
+        <w:t>time frame</w:t>
+      </w:r>
+    </w:p>
+    <w:p>
+      <w:pPr>
+        <w:pStyle w:val="ListBullet"/>
+      </w:pPr>
+      <w:r>
+        <w:t>Filter each visualization by shape</w:t>
+      </w:r>
+    </w:p>
+    <w:p>
+      <w:pPr>
+        <w:pStyle w:val="ListBullet"/>
+      </w:pPr>
+      <w:r>
+        <w:t>Filter each visualization by state/county</w:t>
+      </w:r>
+    </w:p>
+    <w:p>
+      <w:pPr>
+        <w:pStyle w:val="ListBullet"/>
+      </w:pPr>
+      <w:r>
+        <w:t xml:space="preserve">Show data in both raw form and both population adjusted </w:t>
+      </w:r>
+      <w:proofErr w:type="gramStart"/>
+      <w:r>
+        <w:t>form</w:t>
+      </w:r>
+      <w:proofErr w:type="gramEnd"/>
+    </w:p>
+    <w:p>
+      <w:pPr>
+        <w:pStyle w:val="Heading1"/>
+      </w:pPr>
+      <w:r>
+        <w:t>Optional Features</w:t>
+      </w:r>
+    </w:p>
+    <w:p>
+      <w:pPr>
+        <w:pStyle w:val="ListBullet"/>
+      </w:pPr>
+      <w:r>
+        <w:t>I</w:t>
+      </w:r>
+      <w:r>
+        <w:t xml:space="preserve">nteract with data points on the geography and get additional description of the </w:t>
+      </w:r>
+      <w:proofErr w:type="gramStart"/>
+      <w:r>
+        <w:t>event</w:t>
+      </w:r>
+      <w:proofErr w:type="gramEnd"/>
+    </w:p>
+    <w:p>
+      <w:pPr>
+        <w:pStyle w:val="ListBullet"/>
+      </w:pPr>
+      <w:r>
+        <w:t xml:space="preserve">Look at location visualization by country or by individual </w:t>
+      </w:r>
+      <w:proofErr w:type="gramStart"/>
+      <w:r>
+        <w:t>state</w:t>
+      </w:r>
+      <w:proofErr w:type="gramEnd"/>
+    </w:p>
+    <w:p>
+      <w:pPr>
+        <w:pStyle w:val="Heading1"/>
+      </w:pPr>
+      <w:r>
         <w:lastRenderedPageBreak/>
-        <w:t>Type:</w:t>
-      </w:r>
-    </w:p>
-    <w:p>
-      <w:pPr>
-        <w:pStyle w:val="ListBullet"/>
-        <w:tabs>
-          <w:tab w:val="clear" w:pos="360"/>
-          <w:tab w:val="num" w:pos="1440"/>
-        </w:tabs>
-        <w:ind w:left="1440"/>
-        <w:rPr>
-          <w:b/>
-          <w:bCs/>
-        </w:rPr>
-      </w:pPr>
-      <w:r>
-        <w:rPr>
-          <w:b/>
-          <w:bCs/>
-        </w:rPr>
-        <w:t>Marks:</w:t>
-      </w:r>
-    </w:p>
-    <w:p>
-      <w:pPr>
-        <w:pStyle w:val="ListBullet"/>
-        <w:tabs>
-          <w:tab w:val="clear" w:pos="360"/>
-          <w:tab w:val="num" w:pos="1440"/>
-        </w:tabs>
-        <w:ind w:left="1440"/>
-        <w:rPr>
-          <w:b/>
-          <w:bCs/>
-        </w:rPr>
-      </w:pPr>
-      <w:r>
-        <w:rPr>
-          <w:b/>
-          <w:bCs/>
-        </w:rPr>
-        <w:t>Channels:</w:t>
+        <w:t>Project Schedule</w:t>
+      </w:r>
+    </w:p>
+    <w:p>
+      <w:pPr>
+        <w:pStyle w:val="ListBullet"/>
+      </w:pPr>
+      <w:r>
+        <w:rPr>
+          <w:b/>
+          <w:bCs/>
+        </w:rPr>
+        <w:t>Week 1 (10/2):</w:t>
       </w:r>
     </w:p>
     <w:p>
@@ -653,11 +1486,82 @@
         </w:rPr>
       </w:pPr>
       <w:r>
-        <w:rPr>
-          <w:b/>
-          <w:bCs/>
-        </w:rPr>
-        <w:t>Alternate 1:</w:t>
+        <w:t xml:space="preserve">Thursday: </w:t>
+      </w:r>
+      <w:r>
+        <w:rPr>
+          <w:b/>
+          <w:bCs/>
+        </w:rPr>
+        <w:t>Project Proposal</w:t>
+      </w:r>
+    </w:p>
+    <w:p>
+      <w:pPr>
+        <w:pStyle w:val="ListBullet"/>
+        <w:tabs>
+          <w:tab w:val="clear" w:pos="360"/>
+        </w:tabs>
+      </w:pPr>
+      <w:r>
+        <w:rPr>
+          <w:b/>
+          <w:bCs/>
+        </w:rPr>
+        <w:t>Week 2 (10/9):</w:t>
+      </w:r>
+    </w:p>
+    <w:p>
+      <w:pPr>
+        <w:pStyle w:val="ListBullet"/>
+        <w:tabs>
+          <w:tab w:val="clear" w:pos="360"/>
+        </w:tabs>
+        <w:ind w:left="1080"/>
+      </w:pPr>
+      <w:r>
+        <w:t>To-Do:</w:t>
+      </w:r>
+    </w:p>
+    <w:p>
+      <w:pPr>
+        <w:pStyle w:val="ListBullet"/>
+        <w:tabs>
+          <w:tab w:val="clear" w:pos="360"/>
+        </w:tabs>
+        <w:ind w:left="1800"/>
+      </w:pPr>
+      <w:r>
+        <w:t>Complete Website</w:t>
+      </w:r>
+    </w:p>
+    <w:p>
+      <w:pPr>
+        <w:pStyle w:val="ListBullet"/>
+        <w:tabs>
+          <w:tab w:val="clear" w:pos="360"/>
+        </w:tabs>
+        <w:ind w:left="1800"/>
+      </w:pPr>
+      <w:r>
+        <w:t xml:space="preserve">Create alternates for Visualizations and Refine them from </w:t>
+      </w:r>
+      <w:proofErr w:type="gramStart"/>
+      <w:r>
+        <w:t>feedback</w:t>
+      </w:r>
+      <w:proofErr w:type="gramEnd"/>
+    </w:p>
+    <w:p>
+      <w:pPr>
+        <w:pStyle w:val="ListBullet"/>
+      </w:pPr>
+      <w:r>
+        <w:rPr>
+          <w:b/>
+          <w:bCs/>
+        </w:rPr>
+        <w:t>Week 3 (10/16):</w:t>
       </w:r>
     </w:p>
     <w:p>
@@ -668,33 +1572,9 @@
           <w:tab w:val="num" w:pos="1080"/>
         </w:tabs>
         <w:ind w:left="1080"/>
-        <w:rPr>
-          <w:b/>
-          <w:bCs/>
-        </w:rPr>
-      </w:pPr>
-      <w:r>
-        <w:rPr>
-          <w:b/>
-          <w:bCs/>
-        </w:rPr>
-        <w:t>Alternate 2:</w:t>
-      </w:r>
-    </w:p>
-    <w:p>
-      <w:pPr>
-        <w:pStyle w:val="ListBullet"/>
-        <w:rPr>
-          <w:b/>
-          <w:bCs/>
-        </w:rPr>
-      </w:pPr>
-      <w:r>
-        <w:rPr>
-          <w:b/>
-          <w:bCs/>
-        </w:rPr>
-        <w:t>Consistent Time:</w:t>
+      </w:pPr>
+      <w:r>
+        <w:t>Tuesday: Fall Break</w:t>
       </w:r>
     </w:p>
     <w:p>
@@ -705,17 +1585,34 @@
           <w:tab w:val="num" w:pos="1080"/>
         </w:tabs>
         <w:ind w:left="1080"/>
-        <w:rPr>
-          <w:b/>
-          <w:bCs/>
-        </w:rPr>
-      </w:pPr>
-      <w:r>
-        <w:rPr>
-          <w:b/>
-          <w:bCs/>
-        </w:rPr>
-        <w:t>Final</w:t>
+      </w:pPr>
+      <w:r>
+        <w:t xml:space="preserve">To-Do: </w:t>
+      </w:r>
+    </w:p>
+    <w:p>
+      <w:pPr>
+        <w:pStyle w:val="ListBullet"/>
+        <w:tabs>
+          <w:tab w:val="clear" w:pos="360"/>
+          <w:tab w:val="num" w:pos="1800"/>
+        </w:tabs>
+        <w:ind w:left="1800"/>
+      </w:pPr>
+      <w:r>
+        <w:t>1 Visualization in D3js</w:t>
+      </w:r>
+    </w:p>
+    <w:p>
+      <w:pPr>
+        <w:pStyle w:val="ListBullet"/>
+      </w:pPr>
+      <w:r>
+        <w:rPr>
+          <w:b/>
+          <w:bCs/>
+        </w:rPr>
+        <w:t>Week 4 (10/23):</w:t>
       </w:r>
     </w:p>
     <w:p>
@@ -726,17 +1623,43 @@
           <w:tab w:val="num" w:pos="1080"/>
         </w:tabs>
         <w:ind w:left="1080"/>
-        <w:rPr>
-          <w:b/>
-          <w:bCs/>
-        </w:rPr>
-      </w:pPr>
-      <w:r>
-        <w:rPr>
-          <w:b/>
-          <w:bCs/>
-        </w:rPr>
-        <w:t>Alternate 1:</w:t>
+      </w:pPr>
+      <w:r>
+        <w:t>To-Do:</w:t>
+      </w:r>
+    </w:p>
+    <w:p>
+      <w:pPr>
+        <w:pStyle w:val="ListBullet"/>
+        <w:tabs>
+          <w:tab w:val="clear" w:pos="360"/>
+          <w:tab w:val="num" w:pos="1800"/>
+        </w:tabs>
+        <w:ind w:left="1800"/>
+      </w:pPr>
+      <w:r>
+        <w:t>2nd</w:t>
+      </w:r>
+      <w:r>
+        <w:rPr>
+          <w:vertAlign w:val="superscript"/>
+        </w:rPr>
+        <w:t xml:space="preserve"> </w:t>
+      </w:r>
+      <w:r>
+        <w:t>&amp; 3rd Visualization in D3js</w:t>
+      </w:r>
+    </w:p>
+    <w:p>
+      <w:pPr>
+        <w:pStyle w:val="ListBullet"/>
+      </w:pPr>
+      <w:r>
+        <w:rPr>
+          <w:b/>
+          <w:bCs/>
+        </w:rPr>
+        <w:t>Week 5 (10/30):</w:t>
       </w:r>
     </w:p>
     <w:p>
@@ -747,33 +1670,16 @@
           <w:tab w:val="num" w:pos="1080"/>
         </w:tabs>
         <w:ind w:left="1080"/>
-        <w:rPr>
-          <w:b/>
-          <w:bCs/>
-        </w:rPr>
-      </w:pPr>
-      <w:r>
-        <w:rPr>
-          <w:b/>
-          <w:bCs/>
-        </w:rPr>
-        <w:t>Alternate 2:</w:t>
-      </w:r>
-    </w:p>
-    <w:p>
-      <w:pPr>
-        <w:pStyle w:val="ListBullet"/>
-        <w:rPr>
-          <w:b/>
-          <w:bCs/>
-        </w:rPr>
-      </w:pPr>
-      <w:r>
-        <w:rPr>
-          <w:b/>
-          <w:bCs/>
-        </w:rPr>
-        <w:t>Consistent Shape:</w:t>
+      </w:pPr>
+      <w:r>
+        <w:t xml:space="preserve">Sunday: </w:t>
+      </w:r>
+      <w:r>
+        <w:rPr>
+          <w:b/>
+          <w:bCs/>
+        </w:rPr>
+        <w:t>Project Prototype</w:t>
       </w:r>
     </w:p>
     <w:p>
@@ -784,17 +1690,47 @@
           <w:tab w:val="num" w:pos="1080"/>
         </w:tabs>
         <w:ind w:left="1080"/>
-        <w:rPr>
-          <w:b/>
-          <w:bCs/>
-        </w:rPr>
-      </w:pPr>
-      <w:r>
-        <w:rPr>
-          <w:b/>
-          <w:bCs/>
-        </w:rPr>
-        <w:t>Final</w:t>
+      </w:pPr>
+      <w:r>
+        <w:t>To-Do:</w:t>
+      </w:r>
+    </w:p>
+    <w:p>
+      <w:pPr>
+        <w:pStyle w:val="ListBullet"/>
+        <w:tabs>
+          <w:tab w:val="clear" w:pos="360"/>
+          <w:tab w:val="num" w:pos="1800"/>
+        </w:tabs>
+        <w:ind w:left="1800"/>
+      </w:pPr>
+      <w:r>
+        <w:t>Final Visualization in D3js</w:t>
+      </w:r>
+    </w:p>
+    <w:p>
+      <w:pPr>
+        <w:pStyle w:val="ListBullet"/>
+        <w:tabs>
+          <w:tab w:val="clear" w:pos="360"/>
+          <w:tab w:val="num" w:pos="1800"/>
+        </w:tabs>
+        <w:ind w:left="1800"/>
+      </w:pPr>
+      <w:r>
+        <w:t>Hook Visualizations up to Website</w:t>
+      </w:r>
+    </w:p>
+    <w:p>
+      <w:pPr>
+        <w:pStyle w:val="ListBullet"/>
+      </w:pPr>
+      <w:r>
+        <w:rPr>
+          <w:b/>
+          <w:bCs/>
+        </w:rPr>
+        <w:t>Week 6 (11/6):</w:t>
       </w:r>
     </w:p>
     <w:p>
@@ -805,17 +1741,34 @@
           <w:tab w:val="num" w:pos="1080"/>
         </w:tabs>
         <w:ind w:left="1080"/>
-        <w:rPr>
-          <w:b/>
-          <w:bCs/>
-        </w:rPr>
-      </w:pPr>
-      <w:r>
-        <w:rPr>
-          <w:b/>
-          <w:bCs/>
-        </w:rPr>
-        <w:t>Alternate 1:</w:t>
+      </w:pPr>
+      <w:r>
+        <w:t>To-Do:</w:t>
+      </w:r>
+    </w:p>
+    <w:p>
+      <w:pPr>
+        <w:pStyle w:val="ListBullet"/>
+        <w:tabs>
+          <w:tab w:val="clear" w:pos="360"/>
+          <w:tab w:val="num" w:pos="1800"/>
+        </w:tabs>
+        <w:ind w:left="1800"/>
+      </w:pPr>
+      <w:r>
+        <w:t>Work on first half and a little more of visualizations for Peer Eval</w:t>
+      </w:r>
+    </w:p>
+    <w:p>
+      <w:pPr>
+        <w:pStyle w:val="ListBullet"/>
+      </w:pPr>
+      <w:r>
+        <w:rPr>
+          <w:b/>
+          <w:bCs/>
+        </w:rPr>
+        <w:t>Week 7 (11/13):</w:t>
       </w:r>
     </w:p>
     <w:p>
@@ -826,95 +1779,272 @@
           <w:tab w:val="num" w:pos="1080"/>
         </w:tabs>
         <w:ind w:left="1080"/>
-        <w:rPr>
-          <w:b/>
-          <w:bCs/>
-        </w:rPr>
-      </w:pPr>
-      <w:r>
-        <w:rPr>
-          <w:b/>
-          <w:bCs/>
-        </w:rPr>
-        <w:t>Alternate 2:</w:t>
-      </w:r>
-    </w:p>
-    <w:p>
-      <w:pPr>
-        <w:pStyle w:val="Heading1"/>
-      </w:pPr>
-      <w:r>
-        <w:t>Must-Have Features</w:t>
-      </w:r>
-    </w:p>
-    <w:p>
-      <w:pPr>
-        <w:pStyle w:val="ListBullet"/>
-      </w:pPr>
-      <w:r>
-        <w:t xml:space="preserve">Filter each visualization by </w:t>
-      </w:r>
-      <w:r>
-        <w:t>time frame</w:t>
-      </w:r>
-    </w:p>
-    <w:p>
-      <w:pPr>
-        <w:pStyle w:val="ListBullet"/>
-      </w:pPr>
-      <w:r>
-        <w:t>Filter each visualization by shape</w:t>
-      </w:r>
-    </w:p>
-    <w:p>
-      <w:pPr>
-        <w:pStyle w:val="ListBullet"/>
-      </w:pPr>
-      <w:r>
-        <w:t>Filter each visualization by state/county</w:t>
-      </w:r>
-    </w:p>
-    <w:p>
-      <w:pPr>
-        <w:pStyle w:val="ListBullet"/>
-      </w:pPr>
-      <w:r>
-        <w:t>Show data in both raw form and both population adjusted form</w:t>
-      </w:r>
-    </w:p>
-    <w:p>
-      <w:pPr>
-        <w:pStyle w:val="Heading1"/>
-      </w:pPr>
-      <w:r>
-        <w:t>Optional Features</w:t>
-      </w:r>
-    </w:p>
-    <w:p>
-      <w:pPr>
-        <w:pStyle w:val="ListBullet"/>
-      </w:pPr>
-      <w:r>
-        <w:t>I</w:t>
-      </w:r>
-      <w:r>
-        <w:t>nteract with data points on the geography and get additional description of the event</w:t>
-      </w:r>
-    </w:p>
-    <w:p>
-      <w:pPr>
-        <w:pStyle w:val="ListBullet"/>
-      </w:pPr>
-      <w:r>
-        <w:t>Look at location visualization by country or by individual state</w:t>
-      </w:r>
-    </w:p>
-    <w:p>
-      <w:pPr>
-        <w:pStyle w:val="Heading1"/>
-      </w:pPr>
-      <w:r>
-        <w:t>Project Schedule</w:t>
+      </w:pPr>
+      <w:r>
+        <w:t>To-Do:</w:t>
+      </w:r>
+    </w:p>
+    <w:p>
+      <w:pPr>
+        <w:pStyle w:val="ListBullet"/>
+        <w:tabs>
+          <w:tab w:val="clear" w:pos="360"/>
+          <w:tab w:val="num" w:pos="1800"/>
+        </w:tabs>
+        <w:ind w:left="1800"/>
+      </w:pPr>
+      <w:r>
+        <w:t>Work on second half of visualizations</w:t>
+      </w:r>
+    </w:p>
+    <w:p>
+      <w:pPr>
+        <w:pStyle w:val="ListBullet"/>
+        <w:tabs>
+          <w:tab w:val="clear" w:pos="360"/>
+          <w:tab w:val="num" w:pos="1800"/>
+        </w:tabs>
+        <w:ind w:left="1800"/>
+      </w:pPr>
+      <w:r>
+        <w:t>Write Peer Eval</w:t>
+      </w:r>
+    </w:p>
+    <w:p>
+      <w:pPr>
+        <w:pStyle w:val="ListBullet"/>
+        <w:tabs>
+          <w:tab w:val="clear" w:pos="360"/>
+          <w:tab w:val="num" w:pos="1080"/>
+        </w:tabs>
+        <w:ind w:left="1080"/>
+      </w:pPr>
+      <w:r>
+        <w:t xml:space="preserve">Sunday: </w:t>
+      </w:r>
+      <w:r>
+        <w:rPr>
+          <w:b/>
+          <w:bCs/>
+        </w:rPr>
+        <w:t>Peer Evaluation</w:t>
+      </w:r>
+    </w:p>
+    <w:p>
+      <w:pPr>
+        <w:pStyle w:val="ListBullet"/>
+      </w:pPr>
+      <w:r>
+        <w:rPr>
+          <w:b/>
+          <w:bCs/>
+        </w:rPr>
+        <w:t>Week 8 (11/20):</w:t>
+      </w:r>
+    </w:p>
+    <w:p>
+      <w:pPr>
+        <w:pStyle w:val="ListBullet"/>
+        <w:tabs>
+          <w:tab w:val="clear" w:pos="360"/>
+          <w:tab w:val="num" w:pos="1080"/>
+        </w:tabs>
+        <w:ind w:left="1080"/>
+      </w:pPr>
+      <w:r>
+        <w:t>To-Do:</w:t>
+      </w:r>
+    </w:p>
+    <w:p>
+      <w:pPr>
+        <w:pStyle w:val="ListBullet"/>
+        <w:tabs>
+          <w:tab w:val="clear" w:pos="360"/>
+          <w:tab w:val="num" w:pos="1800"/>
+        </w:tabs>
+        <w:ind w:left="1800"/>
+      </w:pPr>
+      <w:r>
+        <w:t>Fix issues from Peer Evaluation</w:t>
+      </w:r>
+    </w:p>
+    <w:p>
+      <w:pPr>
+        <w:pStyle w:val="ListBullet"/>
+      </w:pPr>
+      <w:r>
+        <w:rPr>
+          <w:b/>
+          <w:bCs/>
+        </w:rPr>
+        <w:t>Week 9 (11/27):</w:t>
+      </w:r>
+    </w:p>
+    <w:p>
+      <w:pPr>
+        <w:pStyle w:val="ListBullet"/>
+        <w:tabs>
+          <w:tab w:val="clear" w:pos="360"/>
+          <w:tab w:val="num" w:pos="1080"/>
+        </w:tabs>
+        <w:ind w:left="1080"/>
+      </w:pPr>
+      <w:r>
+        <w:t>To-Do:</w:t>
+      </w:r>
+    </w:p>
+    <w:p>
+      <w:pPr>
+        <w:pStyle w:val="ListBullet"/>
+        <w:tabs>
+          <w:tab w:val="clear" w:pos="360"/>
+          <w:tab w:val="num" w:pos="1800"/>
+        </w:tabs>
+        <w:ind w:left="1800"/>
+      </w:pPr>
+      <w:r>
+        <w:t>Fix issues from Peer Evaluation</w:t>
+      </w:r>
+    </w:p>
+    <w:p>
+      <w:pPr>
+        <w:pStyle w:val="ListBullet"/>
+      </w:pPr>
+      <w:r>
+        <w:rPr>
+          <w:b/>
+          <w:bCs/>
+        </w:rPr>
+        <w:t>Week 10 (12/4):</w:t>
+      </w:r>
+    </w:p>
+    <w:p>
+      <w:pPr>
+        <w:pStyle w:val="ListBullet"/>
+        <w:tabs>
+          <w:tab w:val="clear" w:pos="360"/>
+          <w:tab w:val="num" w:pos="1080"/>
+        </w:tabs>
+        <w:ind w:left="1080"/>
+        <w:rPr>
+          <w:b/>
+          <w:bCs/>
+        </w:rPr>
+      </w:pPr>
+      <w:r>
+        <w:t xml:space="preserve">Tuesday and Thursday: </w:t>
+      </w:r>
+      <w:r>
+        <w:rPr>
+          <w:b/>
+          <w:bCs/>
+        </w:rPr>
+        <w:t>Oral Presentatio</w:t>
+      </w:r>
+      <w:r>
+        <w:rPr>
+          <w:b/>
+          <w:bCs/>
+        </w:rPr>
+        <w:t>n</w:t>
+      </w:r>
+    </w:p>
+    <w:p>
+      <w:pPr>
+        <w:pStyle w:val="ListBullet"/>
+        <w:tabs>
+          <w:tab w:val="clear" w:pos="360"/>
+          <w:tab w:val="num" w:pos="1080"/>
+        </w:tabs>
+        <w:ind w:left="1080"/>
+        <w:rPr>
+          <w:b/>
+          <w:bCs/>
+        </w:rPr>
+      </w:pPr>
+      <w:r>
+        <w:t>To-Do:</w:t>
+      </w:r>
+    </w:p>
+    <w:p>
+      <w:pPr>
+        <w:pStyle w:val="ListBullet"/>
+        <w:tabs>
+          <w:tab w:val="clear" w:pos="360"/>
+          <w:tab w:val="num" w:pos="1800"/>
+        </w:tabs>
+        <w:ind w:left="1800"/>
+        <w:rPr>
+          <w:b/>
+          <w:bCs/>
+        </w:rPr>
+      </w:pPr>
+      <w:r>
+        <w:t>Fix any final issues from commentary on the Oral Presentation</w:t>
+      </w:r>
+    </w:p>
+    <w:p>
+      <w:pPr>
+        <w:pStyle w:val="ListBullet"/>
+        <w:rPr>
+          <w:b/>
+          <w:bCs/>
+        </w:rPr>
+      </w:pPr>
+      <w:r>
+        <w:rPr>
+          <w:b/>
+          <w:bCs/>
+        </w:rPr>
+        <w:t>Week 11 (12/11):</w:t>
+      </w:r>
+    </w:p>
+    <w:p>
+      <w:pPr>
+        <w:pStyle w:val="ListBullet"/>
+        <w:tabs>
+          <w:tab w:val="clear" w:pos="360"/>
+          <w:tab w:val="num" w:pos="1080"/>
+        </w:tabs>
+        <w:ind w:left="1080"/>
+        <w:rPr>
+          <w:b/>
+          <w:bCs/>
+        </w:rPr>
+      </w:pPr>
+      <w:r>
+        <w:t xml:space="preserve">Monday: </w:t>
+      </w:r>
+      <w:r>
+        <w:rPr>
+          <w:b/>
+          <w:bCs/>
+        </w:rPr>
+        <w:t>Final Delivery</w:t>
+      </w:r>
+    </w:p>
+    <w:p>
+      <w:pPr>
+        <w:pStyle w:val="ListBullet"/>
+        <w:tabs>
+          <w:tab w:val="clear" w:pos="360"/>
+          <w:tab w:val="num" w:pos="1080"/>
+        </w:tabs>
+        <w:ind w:left="1080"/>
+        <w:rPr>
+          <w:b/>
+          <w:bCs/>
+        </w:rPr>
+      </w:pPr>
+      <w:r>
+        <w:t xml:space="preserve">Monday: </w:t>
+      </w:r>
+      <w:r>
+        <w:rPr>
+          <w:b/>
+          <w:bCs/>
+        </w:rPr>
+        <w:t>Peer Assessment</w:t>
       </w:r>
     </w:p>
     <w:sectPr>

</xml_diff>

<commit_message>
Added data cleaning and derived data calculation to the Proposal
</commit_message>
<xml_diff>
--- a/Proposal.docx
+++ b/Proposal.docx
@@ -122,19 +122,7 @@
           <w:rPr>
             <w:rStyle w:val="Hyperlink"/>
           </w:rPr>
-          <w:t>https:/</w:t>
-        </w:r>
-        <w:r>
-          <w:rPr>
-            <w:rStyle w:val="Hyperlink"/>
-          </w:rPr>
-          <w:t>/</w:t>
-        </w:r>
-        <w:r>
-          <w:rPr>
-            <w:rStyle w:val="Hyperlink"/>
-          </w:rPr>
-          <w:t>github.com/AsaAdomatis/CPSC-4030-Project</w:t>
+          <w:t>https://github.com/AsaAdomatis/CPSC-4030-Project</w:t>
         </w:r>
       </w:hyperlink>
     </w:p>
@@ -816,14 +804,7 @@
           <w:b/>
           <w:bCs/>
         </w:rPr>
-        <w:t xml:space="preserve"> </w:t>
-      </w:r>
-      <w:r>
-        <w:rPr>
-          <w:b/>
-          <w:bCs/>
-        </w:rPr>
-        <w:t>2</w:t>
+        <w:t xml:space="preserve"> 2</w:t>
       </w:r>
       <w:r>
         <w:rPr>
@@ -1544,7 +1525,19 @@
         <w:ind w:left="1800"/>
       </w:pPr>
       <w:r>
-        <w:t xml:space="preserve">Create alternates for Visualizations and Refine them from </w:t>
+        <w:t xml:space="preserve">Create alternates for </w:t>
+      </w:r>
+      <w:r>
+        <w:t>visualization</w:t>
+      </w:r>
+      <w:r>
+        <w:t xml:space="preserve"> and </w:t>
+      </w:r>
+      <w:r>
+        <w:t>r</w:t>
+      </w:r>
+      <w:r>
+        <w:t xml:space="preserve">efine them from </w:t>
       </w:r>
       <w:proofErr w:type="gramStart"/>
       <w:r>
@@ -1555,6 +1548,55 @@
     <w:p>
       <w:pPr>
         <w:pStyle w:val="ListBullet"/>
+        <w:tabs>
+          <w:tab w:val="clear" w:pos="360"/>
+        </w:tabs>
+        <w:ind w:left="1800"/>
+      </w:pPr>
+      <w:r>
+        <w:t>Clean 2022 data duration times</w:t>
+      </w:r>
+    </w:p>
+    <w:p>
+      <w:pPr>
+        <w:pStyle w:val="ListBullet"/>
+        <w:tabs>
+          <w:tab w:val="clear" w:pos="360"/>
+        </w:tabs>
+        <w:ind w:left="1800"/>
+      </w:pPr>
+      <w:r>
+        <w:t xml:space="preserve">Derive County information from city on lat./long. </w:t>
+      </w:r>
+      <w:proofErr w:type="spellStart"/>
+      <w:r>
+        <w:t>coords</w:t>
+      </w:r>
+      <w:proofErr w:type="spellEnd"/>
+    </w:p>
+    <w:p>
+      <w:pPr>
+        <w:pStyle w:val="ListBullet"/>
+        <w:tabs>
+          <w:tab w:val="clear" w:pos="360"/>
+        </w:tabs>
+        <w:ind w:left="1800"/>
+      </w:pPr>
+      <w:r>
+        <w:t xml:space="preserve">Derive </w:t>
+      </w:r>
+      <w:proofErr w:type="gramStart"/>
+      <w:r>
+        <w:t>generalized</w:t>
+      </w:r>
+      <w:proofErr w:type="gramEnd"/>
+      <w:r>
+        <w:t xml:space="preserve"> </w:t>
+      </w:r>
+    </w:p>
+    <w:p>
+      <w:pPr>
+        <w:pStyle w:val="ListBullet"/>
       </w:pPr>
       <w:r>
         <w:rPr>
@@ -2037,6 +2079,7 @@
         </w:rPr>
       </w:pPr>
       <w:r>
+        <w:lastRenderedPageBreak/>
         <w:t xml:space="preserve">Monday: </w:t>
       </w:r>
       <w:r>

</xml_diff>

<commit_message>
Rearranged some files. Cleaned up the visualizations and made the dashboard. Updated the proposal, but removed the unfinished description of the visualizations.
</commit_message>
<xml_diff>
--- a/Proposal.docx
+++ b/Proposal.docx
@@ -84,7 +84,18 @@
         </w:numPr>
       </w:pPr>
       <w:r>
-        <w:t>Ellie Painter, ____________</w:t>
+        <w:t xml:space="preserve">Ellie Painter, </w:t>
+      </w:r>
+      <w:hyperlink r:id="rId6" w:history="1">
+        <w:r>
+          <w:rPr>
+            <w:rStyle w:val="Hyperlink"/>
+          </w:rPr>
+          <w:t>rapaint@clemson.edu</w:t>
+        </w:r>
+      </w:hyperlink>
+      <w:r>
+        <w:t>, C24975483</w:t>
       </w:r>
     </w:p>
     <w:p>
@@ -96,7 +107,24 @@
         </w:numPr>
       </w:pPr>
       <w:r>
-        <w:t>Emily Wilber, __________</w:t>
+        <w:t xml:space="preserve">Emily Wilber, </w:t>
+      </w:r>
+      <w:hyperlink r:id="rId7" w:history="1">
+        <w:r>
+          <w:rPr>
+            <w:rStyle w:val="Hyperlink"/>
+          </w:rPr>
+          <w:t>emwilbe@clemson.edu</w:t>
+        </w:r>
+      </w:hyperlink>
+      <w:r>
+        <w:t xml:space="preserve">, </w:t>
+      </w:r>
+      <w:r>
+        <w:rPr>
+          <w:rFonts w:cstheme="minorHAnsi"/>
+        </w:rPr>
+        <w:t>C18656247</w:t>
       </w:r>
     </w:p>
     <w:p>
@@ -117,7 +145,7 @@
       <w:r>
         <w:t xml:space="preserve"> </w:t>
       </w:r>
-      <w:hyperlink r:id="rId6" w:history="1">
+      <w:hyperlink r:id="rId8" w:history="1">
         <w:r>
           <w:rPr>
             <w:rStyle w:val="Hyperlink"/>
@@ -301,7 +329,7 @@
       <w:r>
         <w:t xml:space="preserve">: </w:t>
       </w:r>
-      <w:hyperlink r:id="rId7" w:history="1">
+      <w:hyperlink r:id="rId9" w:history="1">
         <w:r>
           <w:rPr>
             <w:rStyle w:val="Hyperlink"/>
@@ -322,7 +350,7 @@
       <w:r>
         <w:t xml:space="preserve">Alternative: </w:t>
       </w:r>
-      <w:hyperlink r:id="rId8" w:history="1">
+      <w:hyperlink r:id="rId10" w:history="1">
         <w:r>
           <w:rPr>
             <w:rStyle w:val="Hyperlink"/>
@@ -372,7 +400,7 @@
       <w:r>
         <w:t xml:space="preserve">Link: </w:t>
       </w:r>
-      <w:hyperlink r:id="rId9" w:history="1">
+      <w:hyperlink r:id="rId11" w:history="1">
         <w:r>
           <w:rPr>
             <w:rStyle w:val="Hyperlink"/>
@@ -409,7 +437,7 @@
       <w:r>
         <w:t xml:space="preserve">Link: </w:t>
       </w:r>
-      <w:hyperlink r:id="rId10" w:history="1">
+      <w:hyperlink r:id="rId12" w:history="1">
         <w:r>
           <w:rPr>
             <w:rStyle w:val="Hyperlink"/>
@@ -616,6 +644,236 @@
     <w:p>
       <w:pPr>
         <w:pStyle w:val="ListBullet"/>
+        <w:rPr>
+          <w:b/>
+          <w:bCs/>
+        </w:rPr>
+      </w:pPr>
+      <w:r>
+        <w:rPr>
+          <w:b/>
+          <w:bCs/>
+        </w:rPr>
+        <w:t xml:space="preserve">Consistent </w:t>
+      </w:r>
+      <w:r>
+        <w:rPr>
+          <w:b/>
+          <w:bCs/>
+        </w:rPr>
+        <w:t>L</w:t>
+      </w:r>
+      <w:r>
+        <w:rPr>
+          <w:b/>
+          <w:bCs/>
+        </w:rPr>
+        <w:t>ocation</w:t>
+      </w:r>
+      <w:r>
+        <w:rPr>
+          <w:b/>
+          <w:bCs/>
+        </w:rPr>
+        <w:t xml:space="preserve"> 2</w:t>
+      </w:r>
+      <w:r>
+        <w:rPr>
+          <w:b/>
+          <w:bCs/>
+        </w:rPr>
+        <w:t>:</w:t>
+      </w:r>
+      <w:r>
+        <w:rPr>
+          <w:b/>
+          <w:bCs/>
+        </w:rPr>
+        <w:t xml:space="preserve"> </w:t>
+      </w:r>
+      <w:r>
+        <w:t>Sightings by State</w:t>
+      </w:r>
+    </w:p>
+    <w:p>
+      <w:pPr>
+        <w:pStyle w:val="ListBullet"/>
+        <w:rPr>
+          <w:b/>
+          <w:bCs/>
+        </w:rPr>
+      </w:pPr>
+      <w:r>
+        <w:rPr>
+          <w:b/>
+          <w:bCs/>
+        </w:rPr>
+        <w:t>Consistent Time:</w:t>
+      </w:r>
+      <w:r>
+        <w:rPr>
+          <w:b/>
+          <w:bCs/>
+        </w:rPr>
+        <w:t xml:space="preserve"> </w:t>
+      </w:r>
+      <w:r>
+        <w:t>Sightings by Year</w:t>
+      </w:r>
+    </w:p>
+    <w:p>
+      <w:pPr>
+        <w:pStyle w:val="ListBullet"/>
+        <w:rPr>
+          <w:b/>
+          <w:bCs/>
+        </w:rPr>
+      </w:pPr>
+      <w:r>
+        <w:rPr>
+          <w:b/>
+          <w:bCs/>
+        </w:rPr>
+        <w:t xml:space="preserve">Consistent Time: </w:t>
+      </w:r>
+      <w:r>
+        <w:t>Sightings by Duration</w:t>
+      </w:r>
+    </w:p>
+    <w:p>
+      <w:pPr>
+        <w:pStyle w:val="ListBullet"/>
+        <w:rPr>
+          <w:b/>
+          <w:bCs/>
+        </w:rPr>
+      </w:pPr>
+      <w:r>
+        <w:rPr>
+          <w:b/>
+          <w:bCs/>
+        </w:rPr>
+        <w:t>Consistent Shape:</w:t>
+      </w:r>
+      <w:r>
+        <w:rPr>
+          <w:b/>
+          <w:bCs/>
+        </w:rPr>
+        <w:t xml:space="preserve"> </w:t>
+      </w:r>
+      <w:r>
+        <w:t>Sightings by Shape</w:t>
+      </w:r>
+    </w:p>
+    <w:p>
+      <w:pPr>
+        <w:pStyle w:val="Heading1"/>
+      </w:pPr>
+      <w:r>
+        <w:t>Must-Have Features</w:t>
+      </w:r>
+    </w:p>
+    <w:p>
+      <w:pPr>
+        <w:pStyle w:val="ListBullet"/>
+      </w:pPr>
+      <w:r>
+        <w:t xml:space="preserve">Filter each visualization by </w:t>
+      </w:r>
+      <w:r>
+        <w:t>time frame</w:t>
+      </w:r>
+    </w:p>
+    <w:p>
+      <w:pPr>
+        <w:pStyle w:val="ListBullet"/>
+      </w:pPr>
+      <w:r>
+        <w:t>Filter each visualization by shape</w:t>
+      </w:r>
+    </w:p>
+    <w:p>
+      <w:pPr>
+        <w:pStyle w:val="ListBullet"/>
+      </w:pPr>
+      <w:r>
+        <w:t>Filter each visualization by state/county</w:t>
+      </w:r>
+    </w:p>
+    <w:p>
+      <w:pPr>
+        <w:pStyle w:val="ListBullet"/>
+      </w:pPr>
+      <w:r>
+        <w:t xml:space="preserve">Show data in both raw form and both population adjusted </w:t>
+      </w:r>
+      <w:proofErr w:type="gramStart"/>
+      <w:r>
+        <w:t>form</w:t>
+      </w:r>
+      <w:proofErr w:type="gramEnd"/>
+    </w:p>
+    <w:p>
+      <w:pPr>
+        <w:pStyle w:val="Heading1"/>
+      </w:pPr>
+      <w:r>
+        <w:t>Optional Features</w:t>
+      </w:r>
+    </w:p>
+    <w:p>
+      <w:pPr>
+        <w:pStyle w:val="ListBullet"/>
+      </w:pPr>
+      <w:r>
+        <w:t>I</w:t>
+      </w:r>
+      <w:r>
+        <w:t xml:space="preserve">nteract with data points on the geography and get additional description of the </w:t>
+      </w:r>
+      <w:proofErr w:type="gramStart"/>
+      <w:r>
+        <w:t>event</w:t>
+      </w:r>
+      <w:proofErr w:type="gramEnd"/>
+    </w:p>
+    <w:p>
+      <w:pPr>
+        <w:pStyle w:val="ListBullet"/>
+      </w:pPr>
+      <w:r>
+        <w:t xml:space="preserve">Look at location visualization by country or by individual </w:t>
+      </w:r>
+      <w:proofErr w:type="gramStart"/>
+      <w:r>
+        <w:t>state</w:t>
+      </w:r>
+      <w:proofErr w:type="gramEnd"/>
+    </w:p>
+    <w:p>
+      <w:pPr>
+        <w:pStyle w:val="Heading1"/>
+      </w:pPr>
+      <w:r>
+        <w:t>Project Schedule</w:t>
+      </w:r>
+    </w:p>
+    <w:p>
+      <w:pPr>
+        <w:pStyle w:val="ListBullet"/>
+      </w:pPr>
+      <w:r>
+        <w:rPr>
+          <w:b/>
+          <w:bCs/>
+        </w:rPr>
+        <w:t>Week 1 (10/2):</w:t>
+      </w:r>
+    </w:p>
+    <w:p>
+      <w:pPr>
+        <w:pStyle w:val="ListBullet"/>
         <w:tabs>
           <w:tab w:val="clear" w:pos="360"/>
           <w:tab w:val="num" w:pos="1080"/>
@@ -627,91 +885,241 @@
         </w:rPr>
       </w:pPr>
       <w:r>
-        <w:rPr>
-          <w:b/>
-          <w:bCs/>
-        </w:rPr>
-        <w:t>Final:</w:t>
-      </w:r>
-    </w:p>
-    <w:p>
-      <w:pPr>
-        <w:pStyle w:val="ListBullet"/>
-        <w:tabs>
-          <w:tab w:val="clear" w:pos="360"/>
-          <w:tab w:val="num" w:pos="1440"/>
-        </w:tabs>
-        <w:ind w:left="1440"/>
-        <w:rPr>
-          <w:b/>
-          <w:bCs/>
-        </w:rPr>
-      </w:pPr>
-      <w:r>
-        <w:rPr>
-          <w:b/>
-          <w:bCs/>
-        </w:rPr>
-        <w:t>Type:</w:t>
-      </w:r>
-      <w:r>
-        <w:rPr>
-          <w:b/>
-          <w:bCs/>
-        </w:rPr>
+        <w:t xml:space="preserve">Thursday: </w:t>
+      </w:r>
+      <w:r>
+        <w:rPr>
+          <w:b/>
+          <w:bCs/>
+        </w:rPr>
+        <w:t>Project Proposal</w:t>
+      </w:r>
+    </w:p>
+    <w:p>
+      <w:pPr>
+        <w:pStyle w:val="ListBullet"/>
+        <w:tabs>
+          <w:tab w:val="clear" w:pos="360"/>
+        </w:tabs>
+      </w:pPr>
+      <w:r>
+        <w:rPr>
+          <w:b/>
+          <w:bCs/>
+        </w:rPr>
+        <w:t>Week 2 (10/9):</w:t>
+      </w:r>
+    </w:p>
+    <w:p>
+      <w:pPr>
+        <w:pStyle w:val="ListBullet"/>
+        <w:tabs>
+          <w:tab w:val="clear" w:pos="360"/>
+        </w:tabs>
+        <w:ind w:left="1080"/>
+      </w:pPr>
+      <w:r>
+        <w:t>To-Do:</w:t>
+      </w:r>
+    </w:p>
+    <w:p>
+      <w:pPr>
+        <w:pStyle w:val="ListBullet"/>
+        <w:tabs>
+          <w:tab w:val="clear" w:pos="360"/>
+        </w:tabs>
+        <w:ind w:left="1800"/>
+      </w:pPr>
+      <w:r>
+        <w:t>Complete Website</w:t>
+      </w:r>
+    </w:p>
+    <w:p>
+      <w:pPr>
+        <w:pStyle w:val="ListBullet"/>
+        <w:tabs>
+          <w:tab w:val="clear" w:pos="360"/>
+        </w:tabs>
+        <w:ind w:left="1800"/>
+      </w:pPr>
+      <w:r>
+        <w:t xml:space="preserve">Create alternates for </w:t>
+      </w:r>
+      <w:r>
+        <w:t>visualization</w:t>
+      </w:r>
+      <w:r>
+        <w:t xml:space="preserve"> and </w:t>
+      </w:r>
+      <w:r>
+        <w:t>r</w:t>
+      </w:r>
+      <w:r>
+        <w:t xml:space="preserve">efine them from </w:t>
+      </w:r>
+      <w:proofErr w:type="gramStart"/>
+      <w:r>
+        <w:t>feedback</w:t>
+      </w:r>
+      <w:proofErr w:type="gramEnd"/>
+    </w:p>
+    <w:p>
+      <w:pPr>
+        <w:pStyle w:val="ListBullet"/>
+        <w:tabs>
+          <w:tab w:val="clear" w:pos="360"/>
+        </w:tabs>
+        <w:ind w:left="1800"/>
+      </w:pPr>
+      <w:r>
+        <w:t>Clean 2022 data duration times</w:t>
+      </w:r>
+    </w:p>
+    <w:p>
+      <w:pPr>
+        <w:pStyle w:val="ListBullet"/>
+        <w:tabs>
+          <w:tab w:val="clear" w:pos="360"/>
+        </w:tabs>
+        <w:ind w:left="1800"/>
+      </w:pPr>
+      <w:r>
+        <w:t xml:space="preserve">Derive County information from city on lat./long. </w:t>
+      </w:r>
+      <w:proofErr w:type="spellStart"/>
+      <w:r>
+        <w:t>coords</w:t>
+      </w:r>
+      <w:proofErr w:type="spellEnd"/>
+    </w:p>
+    <w:p>
+      <w:pPr>
+        <w:pStyle w:val="ListBullet"/>
+        <w:tabs>
+          <w:tab w:val="clear" w:pos="360"/>
+        </w:tabs>
+        <w:ind w:left="1800"/>
+      </w:pPr>
+      <w:r>
+        <w:t xml:space="preserve">Derive </w:t>
+      </w:r>
+      <w:proofErr w:type="gramStart"/>
+      <w:r>
+        <w:t>generalized</w:t>
+      </w:r>
+      <w:proofErr w:type="gramEnd"/>
+      <w:r>
         <w:t xml:space="preserve"> </w:t>
       </w:r>
-      <w:r>
-        <w:t>Geometry</w:t>
-      </w:r>
-    </w:p>
-    <w:p>
-      <w:pPr>
-        <w:pStyle w:val="ListBullet"/>
-        <w:tabs>
-          <w:tab w:val="clear" w:pos="360"/>
-          <w:tab w:val="num" w:pos="1440"/>
-        </w:tabs>
-        <w:ind w:left="1440"/>
-        <w:rPr>
-          <w:b/>
-          <w:bCs/>
-        </w:rPr>
-      </w:pPr>
-      <w:r>
-        <w:rPr>
-          <w:b/>
-          <w:bCs/>
-        </w:rPr>
-        <w:t>Marks:</w:t>
-      </w:r>
-      <w:r>
-        <w:rPr>
-          <w:b/>
-          <w:bCs/>
+    </w:p>
+    <w:p>
+      <w:pPr>
+        <w:pStyle w:val="ListBullet"/>
+      </w:pPr>
+      <w:r>
+        <w:rPr>
+          <w:b/>
+          <w:bCs/>
+        </w:rPr>
+        <w:t>Week 3 (10/16):</w:t>
+      </w:r>
+    </w:p>
+    <w:p>
+      <w:pPr>
+        <w:pStyle w:val="ListBullet"/>
+        <w:tabs>
+          <w:tab w:val="clear" w:pos="360"/>
+          <w:tab w:val="num" w:pos="1080"/>
+        </w:tabs>
+        <w:ind w:left="1080"/>
+      </w:pPr>
+      <w:r>
+        <w:t>Tuesday: Fall Break</w:t>
+      </w:r>
+    </w:p>
+    <w:p>
+      <w:pPr>
+        <w:pStyle w:val="ListBullet"/>
+        <w:tabs>
+          <w:tab w:val="clear" w:pos="360"/>
+          <w:tab w:val="num" w:pos="1080"/>
+        </w:tabs>
+        <w:ind w:left="1080"/>
+      </w:pPr>
+      <w:r>
+        <w:t xml:space="preserve">To-Do: </w:t>
+      </w:r>
+    </w:p>
+    <w:p>
+      <w:pPr>
+        <w:pStyle w:val="ListBullet"/>
+        <w:tabs>
+          <w:tab w:val="clear" w:pos="360"/>
+          <w:tab w:val="num" w:pos="1800"/>
+        </w:tabs>
+        <w:ind w:left="1800"/>
+      </w:pPr>
+      <w:r>
+        <w:t>1 Visualization in D3js</w:t>
+      </w:r>
+    </w:p>
+    <w:p>
+      <w:pPr>
+        <w:pStyle w:val="ListBullet"/>
+      </w:pPr>
+      <w:r>
+        <w:rPr>
+          <w:b/>
+          <w:bCs/>
+        </w:rPr>
+        <w:t>Week 4 (10/23):</w:t>
+      </w:r>
+    </w:p>
+    <w:p>
+      <w:pPr>
+        <w:pStyle w:val="ListBullet"/>
+        <w:tabs>
+          <w:tab w:val="clear" w:pos="360"/>
+          <w:tab w:val="num" w:pos="1080"/>
+        </w:tabs>
+        <w:ind w:left="1080"/>
+      </w:pPr>
+      <w:r>
+        <w:t>To-Do:</w:t>
+      </w:r>
+    </w:p>
+    <w:p>
+      <w:pPr>
+        <w:pStyle w:val="ListBullet"/>
+        <w:tabs>
+          <w:tab w:val="clear" w:pos="360"/>
+          <w:tab w:val="num" w:pos="1800"/>
+        </w:tabs>
+        <w:ind w:left="1800"/>
+      </w:pPr>
+      <w:r>
+        <w:t>2nd</w:t>
+      </w:r>
+      <w:r>
+        <w:rPr>
+          <w:vertAlign w:val="superscript"/>
         </w:rPr>
         <w:t xml:space="preserve"> </w:t>
       </w:r>
-    </w:p>
-    <w:p>
-      <w:pPr>
-        <w:pStyle w:val="ListBullet"/>
-        <w:tabs>
-          <w:tab w:val="clear" w:pos="360"/>
-          <w:tab w:val="num" w:pos="1440"/>
-        </w:tabs>
-        <w:ind w:left="1440"/>
-        <w:rPr>
-          <w:b/>
-          <w:bCs/>
-        </w:rPr>
-      </w:pPr>
-      <w:r>
-        <w:rPr>
-          <w:b/>
-          <w:bCs/>
-        </w:rPr>
-        <w:t>Channels:</w:t>
+      <w:r>
+        <w:t>&amp; 3rd Visualization in D3js</w:t>
+      </w:r>
+    </w:p>
+    <w:p>
+      <w:pPr>
+        <w:pStyle w:val="ListBullet"/>
+      </w:pPr>
+      <w:r>
+        <w:rPr>
+          <w:b/>
+          <w:bCs/>
+        </w:rPr>
+        <w:t>Week 5 (10/30):</w:t>
       </w:r>
     </w:p>
     <w:p>
@@ -722,24 +1130,16 @@
           <w:tab w:val="num" w:pos="1080"/>
         </w:tabs>
         <w:ind w:left="1080"/>
-        <w:rPr>
-          <w:b/>
-          <w:bCs/>
-        </w:rPr>
-      </w:pPr>
-      <w:r>
-        <w:rPr>
-          <w:b/>
-          <w:bCs/>
-        </w:rPr>
-        <w:t>Alternate 1:</w:t>
-      </w:r>
-      <w:r>
-        <w:rPr>
-          <w:b/>
-          <w:bCs/>
-        </w:rPr>
-        <w:t xml:space="preserve"> </w:t>
+      </w:pPr>
+      <w:r>
+        <w:t xml:space="preserve">Sunday: </w:t>
+      </w:r>
+      <w:r>
+        <w:rPr>
+          <w:b/>
+          <w:bCs/>
+        </w:rPr>
+        <w:t>Project Prototype</w:t>
       </w:r>
     </w:p>
     <w:p>
@@ -750,78 +1150,47 @@
           <w:tab w:val="num" w:pos="1080"/>
         </w:tabs>
         <w:ind w:left="1080"/>
-        <w:rPr>
-          <w:b/>
-          <w:bCs/>
-        </w:rPr>
-      </w:pPr>
-      <w:r>
-        <w:rPr>
-          <w:b/>
-          <w:bCs/>
-        </w:rPr>
-        <w:t>Alternate 2:</w:t>
-      </w:r>
-      <w:r>
-        <w:rPr>
-          <w:b/>
-          <w:bCs/>
-        </w:rPr>
-        <w:t xml:space="preserve"> </w:t>
-      </w:r>
-    </w:p>
-    <w:p>
-      <w:pPr>
-        <w:pStyle w:val="ListBullet"/>
-        <w:rPr>
-          <w:b/>
-          <w:bCs/>
-        </w:rPr>
-      </w:pPr>
-      <w:r>
-        <w:rPr>
-          <w:b/>
-          <w:bCs/>
-        </w:rPr>
-        <w:t xml:space="preserve">Consistent </w:t>
-      </w:r>
-      <w:r>
-        <w:rPr>
-          <w:b/>
-          <w:bCs/>
-        </w:rPr>
-        <w:t>L</w:t>
-      </w:r>
-      <w:r>
-        <w:rPr>
-          <w:b/>
-          <w:bCs/>
-        </w:rPr>
-        <w:t>ocation</w:t>
-      </w:r>
-      <w:r>
-        <w:rPr>
-          <w:b/>
-          <w:bCs/>
-        </w:rPr>
-        <w:t xml:space="preserve"> 2</w:t>
-      </w:r>
-      <w:r>
-        <w:rPr>
-          <w:b/>
-          <w:bCs/>
-        </w:rPr>
-        <w:t>:</w:t>
-      </w:r>
-      <w:r>
-        <w:rPr>
-          <w:b/>
-          <w:bCs/>
-        </w:rPr>
-        <w:t xml:space="preserve"> </w:t>
-      </w:r>
-      <w:r>
-        <w:t>Sightings by State</w:t>
+      </w:pPr>
+      <w:r>
+        <w:t>To-Do:</w:t>
+      </w:r>
+    </w:p>
+    <w:p>
+      <w:pPr>
+        <w:pStyle w:val="ListBullet"/>
+        <w:tabs>
+          <w:tab w:val="clear" w:pos="360"/>
+          <w:tab w:val="num" w:pos="1800"/>
+        </w:tabs>
+        <w:ind w:left="1800"/>
+      </w:pPr>
+      <w:r>
+        <w:t>Final Visualization in D3js</w:t>
+      </w:r>
+    </w:p>
+    <w:p>
+      <w:pPr>
+        <w:pStyle w:val="ListBullet"/>
+        <w:tabs>
+          <w:tab w:val="clear" w:pos="360"/>
+          <w:tab w:val="num" w:pos="1800"/>
+        </w:tabs>
+        <w:ind w:left="1800"/>
+      </w:pPr>
+      <w:r>
+        <w:t>Hook Visualizations up to Website</w:t>
+      </w:r>
+    </w:p>
+    <w:p>
+      <w:pPr>
+        <w:pStyle w:val="ListBullet"/>
+      </w:pPr>
+      <w:r>
+        <w:rPr>
+          <w:b/>
+          <w:bCs/>
+        </w:rPr>
+        <w:t>Week 6 (11/6):</w:t>
       </w:r>
     </w:p>
     <w:p>
@@ -832,131 +1201,9 @@
           <w:tab w:val="num" w:pos="1080"/>
         </w:tabs>
         <w:ind w:left="1080"/>
-        <w:rPr>
-          <w:b/>
-          <w:bCs/>
-        </w:rPr>
-      </w:pPr>
-      <w:r>
-        <w:rPr>
-          <w:b/>
-          <w:bCs/>
-        </w:rPr>
-        <w:t>Option 1</w:t>
-      </w:r>
-      <w:r>
-        <w:rPr>
-          <w:b/>
-          <w:bCs/>
-        </w:rPr>
-        <w:t>:</w:t>
-      </w:r>
-      <w:r>
-        <w:rPr>
-          <w:b/>
-          <w:bCs/>
-        </w:rPr>
-        <w:t xml:space="preserve"> </w:t>
-      </w:r>
-    </w:p>
-    <w:p>
-      <w:pPr>
-        <w:pStyle w:val="ListBullet"/>
-        <w:tabs>
-          <w:tab w:val="clear" w:pos="360"/>
-          <w:tab w:val="num" w:pos="1440"/>
-        </w:tabs>
-        <w:ind w:left="1440"/>
-        <w:rPr>
-          <w:b/>
-          <w:bCs/>
-        </w:rPr>
-      </w:pPr>
-      <w:r>
-        <w:rPr>
-          <w:b/>
-          <w:bCs/>
-        </w:rPr>
-        <w:t xml:space="preserve">Type: </w:t>
-      </w:r>
-      <w:r>
-        <w:t>Geometry</w:t>
-      </w:r>
-    </w:p>
-    <w:p>
-      <w:pPr>
-        <w:pStyle w:val="ListBullet"/>
-        <w:tabs>
-          <w:tab w:val="clear" w:pos="360"/>
-          <w:tab w:val="num" w:pos="1440"/>
-        </w:tabs>
-        <w:ind w:left="1440"/>
-        <w:rPr>
-          <w:b/>
-          <w:bCs/>
-        </w:rPr>
-      </w:pPr>
-      <w:r>
-        <w:rPr>
-          <w:b/>
-          <w:bCs/>
-        </w:rPr>
-        <w:t>Items:</w:t>
-      </w:r>
-      <w:r>
-        <w:t xml:space="preserve"> States</w:t>
-      </w:r>
-    </w:p>
-    <w:p>
-      <w:pPr>
-        <w:pStyle w:val="ListBullet"/>
-        <w:tabs>
-          <w:tab w:val="clear" w:pos="360"/>
-          <w:tab w:val="num" w:pos="2520"/>
-        </w:tabs>
-        <w:ind w:left="2520"/>
-        <w:rPr>
-          <w:b/>
-          <w:bCs/>
-        </w:rPr>
-      </w:pPr>
-      <w:r>
-        <w:rPr>
-          <w:b/>
-          <w:bCs/>
-        </w:rPr>
-        <w:t>Attributes:</w:t>
-      </w:r>
-      <w:r>
-        <w:t xml:space="preserve"> Number of Sightings</w:t>
-      </w:r>
-    </w:p>
-    <w:p>
-      <w:pPr>
-        <w:pStyle w:val="ListBullet"/>
-        <w:tabs>
-          <w:tab w:val="clear" w:pos="360"/>
-          <w:tab w:val="num" w:pos="1440"/>
-        </w:tabs>
-        <w:ind w:left="1440"/>
-        <w:rPr>
-          <w:b/>
-          <w:bCs/>
-        </w:rPr>
-      </w:pPr>
-      <w:r>
-        <w:rPr>
-          <w:b/>
-          <w:bCs/>
-        </w:rPr>
-        <w:t>Marks:</w:t>
-      </w:r>
-      <w:r>
-        <w:rPr>
-          <w:b/>
-          <w:bCs/>
-        </w:rPr>
-        <w:t xml:space="preserve"> </w:t>
+      </w:pPr>
+      <w:r>
+        <w:t>To-Do:</w:t>
       </w:r>
     </w:p>
     <w:p>
@@ -967,41 +1214,35 @@
           <w:tab w:val="num" w:pos="1800"/>
         </w:tabs>
         <w:ind w:left="1800"/>
-        <w:rPr>
-          <w:b/>
-          <w:bCs/>
-        </w:rPr>
-      </w:pPr>
-      <w:r>
-        <w:t>Area – State Boundary</w:t>
-      </w:r>
-    </w:p>
-    <w:p>
-      <w:pPr>
-        <w:pStyle w:val="ListBullet"/>
-        <w:tabs>
-          <w:tab w:val="clear" w:pos="360"/>
-          <w:tab w:val="num" w:pos="1440"/>
-        </w:tabs>
-        <w:ind w:left="1440"/>
-        <w:rPr>
-          <w:b/>
-          <w:bCs/>
-        </w:rPr>
-      </w:pPr>
-      <w:r>
-        <w:rPr>
-          <w:b/>
-          <w:bCs/>
-        </w:rPr>
-        <w:t>Channels:</w:t>
-      </w:r>
-      <w:r>
-        <w:rPr>
-          <w:b/>
-          <w:bCs/>
-        </w:rPr>
-        <w:t xml:space="preserve"> </w:t>
+      </w:pPr>
+      <w:r>
+        <w:t>Work on first half and a little more of visualizations for Peer Eval</w:t>
+      </w:r>
+    </w:p>
+    <w:p>
+      <w:pPr>
+        <w:pStyle w:val="ListBullet"/>
+      </w:pPr>
+      <w:r>
+        <w:rPr>
+          <w:b/>
+          <w:bCs/>
+        </w:rPr>
+        <w:lastRenderedPageBreak/>
+        <w:t>Week 7 (11/13):</w:t>
+      </w:r>
+    </w:p>
+    <w:p>
+      <w:pPr>
+        <w:pStyle w:val="ListBullet"/>
+        <w:tabs>
+          <w:tab w:val="clear" w:pos="360"/>
+          <w:tab w:val="num" w:pos="1080"/>
+        </w:tabs>
+        <w:ind w:left="1080"/>
+      </w:pPr>
+      <w:r>
+        <w:t>To-Do:</w:t>
       </w:r>
     </w:p>
     <w:p>
@@ -1012,39 +1253,22 @@
           <w:tab w:val="num" w:pos="1800"/>
         </w:tabs>
         <w:ind w:left="1800"/>
-        <w:rPr>
-          <w:b/>
-          <w:bCs/>
-        </w:rPr>
-      </w:pPr>
-      <w:r>
-        <w:t>Color Saturation – Number of Sights</w:t>
-      </w:r>
-    </w:p>
-    <w:p>
-      <w:pPr>
-        <w:pStyle w:val="ListBullet"/>
-        <w:rPr>
-          <w:b/>
-          <w:bCs/>
-        </w:rPr>
-      </w:pPr>
-      <w:r>
-        <w:rPr>
-          <w:b/>
-          <w:bCs/>
-        </w:rPr>
-        <w:t>Consistent Time:</w:t>
-      </w:r>
-      <w:r>
-        <w:rPr>
-          <w:b/>
-          <w:bCs/>
-        </w:rPr>
-        <w:t xml:space="preserve"> </w:t>
-      </w:r>
-      <w:r>
-        <w:t>Sightings by Year</w:t>
+      </w:pPr>
+      <w:r>
+        <w:t>Work on second half of visualizations</w:t>
+      </w:r>
+    </w:p>
+    <w:p>
+      <w:pPr>
+        <w:pStyle w:val="ListBullet"/>
+        <w:tabs>
+          <w:tab w:val="clear" w:pos="360"/>
+          <w:tab w:val="num" w:pos="1800"/>
+        </w:tabs>
+        <w:ind w:left="1800"/>
+      </w:pPr>
+      <w:r>
+        <w:t>Write Peer Eval</w:t>
       </w:r>
     </w:p>
     <w:p>
@@ -1055,72 +1279,41 @@
           <w:tab w:val="num" w:pos="1080"/>
         </w:tabs>
         <w:ind w:left="1080"/>
-        <w:rPr>
-          <w:b/>
-          <w:bCs/>
-        </w:rPr>
-      </w:pPr>
-      <w:r>
-        <w:rPr>
-          <w:b/>
-          <w:bCs/>
-        </w:rPr>
-        <w:t>Option 1</w:t>
-      </w:r>
-      <w:r>
-        <w:rPr>
-          <w:b/>
-          <w:bCs/>
-        </w:rPr>
-        <w:t>:</w:t>
-      </w:r>
-    </w:p>
-    <w:p>
-      <w:pPr>
-        <w:pStyle w:val="ListBullet"/>
-        <w:tabs>
-          <w:tab w:val="clear" w:pos="360"/>
-          <w:tab w:val="num" w:pos="1440"/>
-        </w:tabs>
-        <w:ind w:left="1440"/>
-        <w:rPr>
-          <w:b/>
-          <w:bCs/>
-        </w:rPr>
-      </w:pPr>
-      <w:r>
-        <w:rPr>
-          <w:b/>
-          <w:bCs/>
-        </w:rPr>
-        <w:t xml:space="preserve">Type: </w:t>
-      </w:r>
-      <w:r>
-        <w:t>Table</w:t>
-      </w:r>
-    </w:p>
-    <w:p>
-      <w:pPr>
-        <w:pStyle w:val="ListBullet"/>
-        <w:tabs>
-          <w:tab w:val="clear" w:pos="360"/>
-          <w:tab w:val="num" w:pos="1440"/>
-        </w:tabs>
-        <w:ind w:left="1440"/>
-        <w:rPr>
-          <w:b/>
-          <w:bCs/>
-        </w:rPr>
-      </w:pPr>
-      <w:r>
-        <w:rPr>
-          <w:b/>
-          <w:bCs/>
-        </w:rPr>
-        <w:t xml:space="preserve">Items: </w:t>
-      </w:r>
-      <w:r>
-        <w:t>Years</w:t>
+      </w:pPr>
+      <w:r>
+        <w:t xml:space="preserve">Sunday: </w:t>
+      </w:r>
+      <w:r>
+        <w:rPr>
+          <w:b/>
+          <w:bCs/>
+        </w:rPr>
+        <w:t>Peer Evaluation</w:t>
+      </w:r>
+    </w:p>
+    <w:p>
+      <w:pPr>
+        <w:pStyle w:val="ListBullet"/>
+      </w:pPr>
+      <w:r>
+        <w:rPr>
+          <w:b/>
+          <w:bCs/>
+        </w:rPr>
+        <w:t>Week 8 (11/20):</w:t>
+      </w:r>
+    </w:p>
+    <w:p>
+      <w:pPr>
+        <w:pStyle w:val="ListBullet"/>
+        <w:tabs>
+          <w:tab w:val="clear" w:pos="360"/>
+          <w:tab w:val="num" w:pos="1080"/>
+        </w:tabs>
+        <w:ind w:left="1080"/>
+      </w:pPr>
+      <w:r>
+        <w:t>To-Do:</w:t>
       </w:r>
     </w:p>
     <w:p>
@@ -1131,65 +1324,34 @@
           <w:tab w:val="num" w:pos="1800"/>
         </w:tabs>
         <w:ind w:left="1800"/>
-        <w:rPr>
-          <w:b/>
-          <w:bCs/>
-        </w:rPr>
-      </w:pPr>
-      <w:r>
-        <w:rPr>
-          <w:b/>
-          <w:bCs/>
-        </w:rPr>
-        <w:t xml:space="preserve">Attributes: </w:t>
-      </w:r>
-      <w:r>
-        <w:t>Number of Sightings</w:t>
-      </w:r>
-    </w:p>
-    <w:p>
-      <w:pPr>
-        <w:pStyle w:val="ListBullet"/>
-        <w:tabs>
-          <w:tab w:val="clear" w:pos="360"/>
-          <w:tab w:val="num" w:pos="1440"/>
-        </w:tabs>
-        <w:ind w:left="1440"/>
-        <w:rPr>
-          <w:b/>
-          <w:bCs/>
-        </w:rPr>
-      </w:pPr>
-      <w:r>
-        <w:rPr>
-          <w:b/>
-          <w:bCs/>
-        </w:rPr>
-        <w:t xml:space="preserve">Marks: </w:t>
-      </w:r>
-      <w:r>
-        <w:t>Lines</w:t>
-      </w:r>
-    </w:p>
-    <w:p>
-      <w:pPr>
-        <w:pStyle w:val="ListBullet"/>
-        <w:tabs>
-          <w:tab w:val="clear" w:pos="360"/>
-          <w:tab w:val="num" w:pos="1440"/>
-        </w:tabs>
-        <w:ind w:left="1440"/>
-        <w:rPr>
-          <w:b/>
-          <w:bCs/>
-        </w:rPr>
-      </w:pPr>
-      <w:r>
-        <w:rPr>
-          <w:b/>
-          <w:bCs/>
-        </w:rPr>
-        <w:t>Channels:</w:t>
+      </w:pPr>
+      <w:r>
+        <w:t>Fix issues from Peer Evaluation</w:t>
+      </w:r>
+    </w:p>
+    <w:p>
+      <w:pPr>
+        <w:pStyle w:val="ListBullet"/>
+      </w:pPr>
+      <w:r>
+        <w:rPr>
+          <w:b/>
+          <w:bCs/>
+        </w:rPr>
+        <w:t>Week 9 (11/27):</w:t>
+      </w:r>
+    </w:p>
+    <w:p>
+      <w:pPr>
+        <w:pStyle w:val="ListBullet"/>
+        <w:tabs>
+          <w:tab w:val="clear" w:pos="360"/>
+          <w:tab w:val="num" w:pos="1080"/>
+        </w:tabs>
+        <w:ind w:left="1080"/>
+      </w:pPr>
+      <w:r>
+        <w:t>To-Do:</w:t>
       </w:r>
     </w:p>
     <w:p>
@@ -1200,13 +1362,21 @@
           <w:tab w:val="num" w:pos="1800"/>
         </w:tabs>
         <w:ind w:left="1800"/>
-        <w:rPr>
-          <w:b/>
-          <w:bCs/>
-        </w:rPr>
-      </w:pPr>
-      <w:r>
-        <w:t xml:space="preserve">Length – Number of Sightings </w:t>
+      </w:pPr>
+      <w:r>
+        <w:t>Fix issues from Peer Evaluation</w:t>
+      </w:r>
+    </w:p>
+    <w:p>
+      <w:pPr>
+        <w:pStyle w:val="ListBullet"/>
+      </w:pPr>
+      <w:r>
+        <w:rPr>
+          <w:b/>
+          <w:bCs/>
+        </w:rPr>
+        <w:t>Week 10 (12/4):</w:t>
       </w:r>
     </w:p>
     <w:p>
@@ -1223,11 +1393,21 @@
         </w:rPr>
       </w:pPr>
       <w:r>
-        <w:rPr>
-          <w:b/>
-          <w:bCs/>
-        </w:rPr>
-        <w:t>Alternate 1:</w:t>
+        <w:t xml:space="preserve">Tuesday and Thursday: </w:t>
+      </w:r>
+      <w:r>
+        <w:rPr>
+          <w:b/>
+          <w:bCs/>
+        </w:rPr>
+        <w:t>Oral Presentatio</w:t>
+      </w:r>
+      <w:r>
+        <w:rPr>
+          <w:b/>
+          <w:bCs/>
+        </w:rPr>
+        <w:t>n</w:t>
       </w:r>
     </w:p>
     <w:p>
@@ -1244,37 +1424,40 @@
         </w:rPr>
       </w:pPr>
       <w:r>
-        <w:rPr>
-          <w:b/>
-          <w:bCs/>
-        </w:rPr>
-        <w:t>Alternate 2:</w:t>
-      </w:r>
-    </w:p>
-    <w:p>
-      <w:pPr>
-        <w:pStyle w:val="ListBullet"/>
-        <w:rPr>
-          <w:b/>
-          <w:bCs/>
-        </w:rPr>
-      </w:pPr>
-      <w:r>
-        <w:rPr>
-          <w:b/>
-          <w:bCs/>
-        </w:rPr>
-        <w:t>Consistent Shape:</w:t>
-      </w:r>
-      <w:r>
-        <w:rPr>
-          <w:b/>
-          <w:bCs/>
-        </w:rPr>
-        <w:t xml:space="preserve"> </w:t>
-      </w:r>
-      <w:r>
-        <w:t>Sightings by Shape</w:t>
+        <w:t>To-Do:</w:t>
+      </w:r>
+    </w:p>
+    <w:p>
+      <w:pPr>
+        <w:pStyle w:val="ListBullet"/>
+        <w:tabs>
+          <w:tab w:val="clear" w:pos="360"/>
+          <w:tab w:val="num" w:pos="1800"/>
+        </w:tabs>
+        <w:ind w:left="1800"/>
+        <w:rPr>
+          <w:b/>
+          <w:bCs/>
+        </w:rPr>
+      </w:pPr>
+      <w:r>
+        <w:t>Fix any final issues from commentary on the Oral Presentation</w:t>
+      </w:r>
+    </w:p>
+    <w:p>
+      <w:pPr>
+        <w:pStyle w:val="ListBullet"/>
+        <w:rPr>
+          <w:b/>
+          <w:bCs/>
+        </w:rPr>
+      </w:pPr>
+      <w:r>
+        <w:rPr>
+          <w:b/>
+          <w:bCs/>
+        </w:rPr>
+        <w:t>Week 11 (12/11):</w:t>
       </w:r>
     </w:p>
     <w:p>
@@ -1291,18 +1474,14 @@
         </w:rPr>
       </w:pPr>
       <w:r>
-        <w:rPr>
-          <w:b/>
-          <w:bCs/>
-        </w:rPr>
-        <w:t>Final</w:t>
-      </w:r>
-      <w:r>
-        <w:rPr>
-          <w:b/>
-          <w:bCs/>
-        </w:rPr>
-        <w:t>:</w:t>
+        <w:t xml:space="preserve">Monday: </w:t>
+      </w:r>
+      <w:r>
+        <w:rPr>
+          <w:b/>
+          <w:bCs/>
+        </w:rPr>
+        <w:t>Final Delivery</w:t>
       </w:r>
     </w:p>
     <w:p>
@@ -1319,767 +1498,6 @@
         </w:rPr>
       </w:pPr>
       <w:r>
-        <w:rPr>
-          <w:b/>
-          <w:bCs/>
-        </w:rPr>
-        <w:t>Alternate 1:</w:t>
-      </w:r>
-    </w:p>
-    <w:p>
-      <w:pPr>
-        <w:pStyle w:val="ListBullet"/>
-        <w:tabs>
-          <w:tab w:val="clear" w:pos="360"/>
-          <w:tab w:val="num" w:pos="1080"/>
-        </w:tabs>
-        <w:ind w:left="1080"/>
-        <w:rPr>
-          <w:b/>
-          <w:bCs/>
-        </w:rPr>
-      </w:pPr>
-      <w:r>
-        <w:rPr>
-          <w:b/>
-          <w:bCs/>
-        </w:rPr>
-        <w:t>Alternate 2:</w:t>
-      </w:r>
-    </w:p>
-    <w:p>
-      <w:pPr>
-        <w:pStyle w:val="Heading1"/>
-      </w:pPr>
-      <w:r>
-        <w:t>Must-Have Features</w:t>
-      </w:r>
-    </w:p>
-    <w:p>
-      <w:pPr>
-        <w:pStyle w:val="ListBullet"/>
-      </w:pPr>
-      <w:r>
-        <w:t xml:space="preserve">Filter each visualization by </w:t>
-      </w:r>
-      <w:r>
-        <w:t>time frame</w:t>
-      </w:r>
-    </w:p>
-    <w:p>
-      <w:pPr>
-        <w:pStyle w:val="ListBullet"/>
-      </w:pPr>
-      <w:r>
-        <w:t>Filter each visualization by shape</w:t>
-      </w:r>
-    </w:p>
-    <w:p>
-      <w:pPr>
-        <w:pStyle w:val="ListBullet"/>
-      </w:pPr>
-      <w:r>
-        <w:t>Filter each visualization by state/county</w:t>
-      </w:r>
-    </w:p>
-    <w:p>
-      <w:pPr>
-        <w:pStyle w:val="ListBullet"/>
-      </w:pPr>
-      <w:r>
-        <w:t xml:space="preserve">Show data in both raw form and both population adjusted </w:t>
-      </w:r>
-      <w:proofErr w:type="gramStart"/>
-      <w:r>
-        <w:t>form</w:t>
-      </w:r>
-      <w:proofErr w:type="gramEnd"/>
-    </w:p>
-    <w:p>
-      <w:pPr>
-        <w:pStyle w:val="Heading1"/>
-      </w:pPr>
-      <w:r>
-        <w:t>Optional Features</w:t>
-      </w:r>
-    </w:p>
-    <w:p>
-      <w:pPr>
-        <w:pStyle w:val="ListBullet"/>
-      </w:pPr>
-      <w:r>
-        <w:t>I</w:t>
-      </w:r>
-      <w:r>
-        <w:t xml:space="preserve">nteract with data points on the geography and get additional description of the </w:t>
-      </w:r>
-      <w:proofErr w:type="gramStart"/>
-      <w:r>
-        <w:t>event</w:t>
-      </w:r>
-      <w:proofErr w:type="gramEnd"/>
-    </w:p>
-    <w:p>
-      <w:pPr>
-        <w:pStyle w:val="ListBullet"/>
-      </w:pPr>
-      <w:r>
-        <w:t xml:space="preserve">Look at location visualization by country or by individual </w:t>
-      </w:r>
-      <w:proofErr w:type="gramStart"/>
-      <w:r>
-        <w:t>state</w:t>
-      </w:r>
-      <w:proofErr w:type="gramEnd"/>
-    </w:p>
-    <w:p>
-      <w:pPr>
-        <w:pStyle w:val="Heading1"/>
-      </w:pPr>
-      <w:r>
-        <w:lastRenderedPageBreak/>
-        <w:t>Project Schedule</w:t>
-      </w:r>
-    </w:p>
-    <w:p>
-      <w:pPr>
-        <w:pStyle w:val="ListBullet"/>
-      </w:pPr>
-      <w:r>
-        <w:rPr>
-          <w:b/>
-          <w:bCs/>
-        </w:rPr>
-        <w:t>Week 1 (10/2):</w:t>
-      </w:r>
-    </w:p>
-    <w:p>
-      <w:pPr>
-        <w:pStyle w:val="ListBullet"/>
-        <w:tabs>
-          <w:tab w:val="clear" w:pos="360"/>
-          <w:tab w:val="num" w:pos="1080"/>
-        </w:tabs>
-        <w:ind w:left="1080"/>
-        <w:rPr>
-          <w:b/>
-          <w:bCs/>
-        </w:rPr>
-      </w:pPr>
-      <w:r>
-        <w:t xml:space="preserve">Thursday: </w:t>
-      </w:r>
-      <w:r>
-        <w:rPr>
-          <w:b/>
-          <w:bCs/>
-        </w:rPr>
-        <w:t>Project Proposal</w:t>
-      </w:r>
-    </w:p>
-    <w:p>
-      <w:pPr>
-        <w:pStyle w:val="ListBullet"/>
-        <w:tabs>
-          <w:tab w:val="clear" w:pos="360"/>
-        </w:tabs>
-      </w:pPr>
-      <w:r>
-        <w:rPr>
-          <w:b/>
-          <w:bCs/>
-        </w:rPr>
-        <w:t>Week 2 (10/9):</w:t>
-      </w:r>
-    </w:p>
-    <w:p>
-      <w:pPr>
-        <w:pStyle w:val="ListBullet"/>
-        <w:tabs>
-          <w:tab w:val="clear" w:pos="360"/>
-        </w:tabs>
-        <w:ind w:left="1080"/>
-      </w:pPr>
-      <w:r>
-        <w:t>To-Do:</w:t>
-      </w:r>
-    </w:p>
-    <w:p>
-      <w:pPr>
-        <w:pStyle w:val="ListBullet"/>
-        <w:tabs>
-          <w:tab w:val="clear" w:pos="360"/>
-        </w:tabs>
-        <w:ind w:left="1800"/>
-      </w:pPr>
-      <w:r>
-        <w:t>Complete Website</w:t>
-      </w:r>
-    </w:p>
-    <w:p>
-      <w:pPr>
-        <w:pStyle w:val="ListBullet"/>
-        <w:tabs>
-          <w:tab w:val="clear" w:pos="360"/>
-        </w:tabs>
-        <w:ind w:left="1800"/>
-      </w:pPr>
-      <w:r>
-        <w:t xml:space="preserve">Create alternates for </w:t>
-      </w:r>
-      <w:r>
-        <w:t>visualization</w:t>
-      </w:r>
-      <w:r>
-        <w:t xml:space="preserve"> and </w:t>
-      </w:r>
-      <w:r>
-        <w:t>r</w:t>
-      </w:r>
-      <w:r>
-        <w:t xml:space="preserve">efine them from </w:t>
-      </w:r>
-      <w:proofErr w:type="gramStart"/>
-      <w:r>
-        <w:t>feedback</w:t>
-      </w:r>
-      <w:proofErr w:type="gramEnd"/>
-    </w:p>
-    <w:p>
-      <w:pPr>
-        <w:pStyle w:val="ListBullet"/>
-        <w:tabs>
-          <w:tab w:val="clear" w:pos="360"/>
-        </w:tabs>
-        <w:ind w:left="1800"/>
-      </w:pPr>
-      <w:r>
-        <w:t>Clean 2022 data duration times</w:t>
-      </w:r>
-    </w:p>
-    <w:p>
-      <w:pPr>
-        <w:pStyle w:val="ListBullet"/>
-        <w:tabs>
-          <w:tab w:val="clear" w:pos="360"/>
-        </w:tabs>
-        <w:ind w:left="1800"/>
-      </w:pPr>
-      <w:r>
-        <w:t xml:space="preserve">Derive County information from city on lat./long. </w:t>
-      </w:r>
-      <w:proofErr w:type="spellStart"/>
-      <w:r>
-        <w:t>coords</w:t>
-      </w:r>
-      <w:proofErr w:type="spellEnd"/>
-    </w:p>
-    <w:p>
-      <w:pPr>
-        <w:pStyle w:val="ListBullet"/>
-        <w:tabs>
-          <w:tab w:val="clear" w:pos="360"/>
-        </w:tabs>
-        <w:ind w:left="1800"/>
-      </w:pPr>
-      <w:r>
-        <w:t xml:space="preserve">Derive </w:t>
-      </w:r>
-      <w:proofErr w:type="gramStart"/>
-      <w:r>
-        <w:t>generalized</w:t>
-      </w:r>
-      <w:proofErr w:type="gramEnd"/>
-      <w:r>
-        <w:t xml:space="preserve"> </w:t>
-      </w:r>
-    </w:p>
-    <w:p>
-      <w:pPr>
-        <w:pStyle w:val="ListBullet"/>
-      </w:pPr>
-      <w:r>
-        <w:rPr>
-          <w:b/>
-          <w:bCs/>
-        </w:rPr>
-        <w:t>Week 3 (10/16):</w:t>
-      </w:r>
-    </w:p>
-    <w:p>
-      <w:pPr>
-        <w:pStyle w:val="ListBullet"/>
-        <w:tabs>
-          <w:tab w:val="clear" w:pos="360"/>
-          <w:tab w:val="num" w:pos="1080"/>
-        </w:tabs>
-        <w:ind w:left="1080"/>
-      </w:pPr>
-      <w:r>
-        <w:t>Tuesday: Fall Break</w:t>
-      </w:r>
-    </w:p>
-    <w:p>
-      <w:pPr>
-        <w:pStyle w:val="ListBullet"/>
-        <w:tabs>
-          <w:tab w:val="clear" w:pos="360"/>
-          <w:tab w:val="num" w:pos="1080"/>
-        </w:tabs>
-        <w:ind w:left="1080"/>
-      </w:pPr>
-      <w:r>
-        <w:t xml:space="preserve">To-Do: </w:t>
-      </w:r>
-    </w:p>
-    <w:p>
-      <w:pPr>
-        <w:pStyle w:val="ListBullet"/>
-        <w:tabs>
-          <w:tab w:val="clear" w:pos="360"/>
-          <w:tab w:val="num" w:pos="1800"/>
-        </w:tabs>
-        <w:ind w:left="1800"/>
-      </w:pPr>
-      <w:r>
-        <w:t>1 Visualization in D3js</w:t>
-      </w:r>
-    </w:p>
-    <w:p>
-      <w:pPr>
-        <w:pStyle w:val="ListBullet"/>
-      </w:pPr>
-      <w:r>
-        <w:rPr>
-          <w:b/>
-          <w:bCs/>
-        </w:rPr>
-        <w:t>Week 4 (10/23):</w:t>
-      </w:r>
-    </w:p>
-    <w:p>
-      <w:pPr>
-        <w:pStyle w:val="ListBullet"/>
-        <w:tabs>
-          <w:tab w:val="clear" w:pos="360"/>
-          <w:tab w:val="num" w:pos="1080"/>
-        </w:tabs>
-        <w:ind w:left="1080"/>
-      </w:pPr>
-      <w:r>
-        <w:t>To-Do:</w:t>
-      </w:r>
-    </w:p>
-    <w:p>
-      <w:pPr>
-        <w:pStyle w:val="ListBullet"/>
-        <w:tabs>
-          <w:tab w:val="clear" w:pos="360"/>
-          <w:tab w:val="num" w:pos="1800"/>
-        </w:tabs>
-        <w:ind w:left="1800"/>
-      </w:pPr>
-      <w:r>
-        <w:t>2nd</w:t>
-      </w:r>
-      <w:r>
-        <w:rPr>
-          <w:vertAlign w:val="superscript"/>
-        </w:rPr>
-        <w:t xml:space="preserve"> </w:t>
-      </w:r>
-      <w:r>
-        <w:t>&amp; 3rd Visualization in D3js</w:t>
-      </w:r>
-    </w:p>
-    <w:p>
-      <w:pPr>
-        <w:pStyle w:val="ListBullet"/>
-      </w:pPr>
-      <w:r>
-        <w:rPr>
-          <w:b/>
-          <w:bCs/>
-        </w:rPr>
-        <w:t>Week 5 (10/30):</w:t>
-      </w:r>
-    </w:p>
-    <w:p>
-      <w:pPr>
-        <w:pStyle w:val="ListBullet"/>
-        <w:tabs>
-          <w:tab w:val="clear" w:pos="360"/>
-          <w:tab w:val="num" w:pos="1080"/>
-        </w:tabs>
-        <w:ind w:left="1080"/>
-      </w:pPr>
-      <w:r>
-        <w:t xml:space="preserve">Sunday: </w:t>
-      </w:r>
-      <w:r>
-        <w:rPr>
-          <w:b/>
-          <w:bCs/>
-        </w:rPr>
-        <w:t>Project Prototype</w:t>
-      </w:r>
-    </w:p>
-    <w:p>
-      <w:pPr>
-        <w:pStyle w:val="ListBullet"/>
-        <w:tabs>
-          <w:tab w:val="clear" w:pos="360"/>
-          <w:tab w:val="num" w:pos="1080"/>
-        </w:tabs>
-        <w:ind w:left="1080"/>
-      </w:pPr>
-      <w:r>
-        <w:t>To-Do:</w:t>
-      </w:r>
-    </w:p>
-    <w:p>
-      <w:pPr>
-        <w:pStyle w:val="ListBullet"/>
-        <w:tabs>
-          <w:tab w:val="clear" w:pos="360"/>
-          <w:tab w:val="num" w:pos="1800"/>
-        </w:tabs>
-        <w:ind w:left="1800"/>
-      </w:pPr>
-      <w:r>
-        <w:t>Final Visualization in D3js</w:t>
-      </w:r>
-    </w:p>
-    <w:p>
-      <w:pPr>
-        <w:pStyle w:val="ListBullet"/>
-        <w:tabs>
-          <w:tab w:val="clear" w:pos="360"/>
-          <w:tab w:val="num" w:pos="1800"/>
-        </w:tabs>
-        <w:ind w:left="1800"/>
-      </w:pPr>
-      <w:r>
-        <w:t>Hook Visualizations up to Website</w:t>
-      </w:r>
-    </w:p>
-    <w:p>
-      <w:pPr>
-        <w:pStyle w:val="ListBullet"/>
-      </w:pPr>
-      <w:r>
-        <w:rPr>
-          <w:b/>
-          <w:bCs/>
-        </w:rPr>
-        <w:t>Week 6 (11/6):</w:t>
-      </w:r>
-    </w:p>
-    <w:p>
-      <w:pPr>
-        <w:pStyle w:val="ListBullet"/>
-        <w:tabs>
-          <w:tab w:val="clear" w:pos="360"/>
-          <w:tab w:val="num" w:pos="1080"/>
-        </w:tabs>
-        <w:ind w:left="1080"/>
-      </w:pPr>
-      <w:r>
-        <w:t>To-Do:</w:t>
-      </w:r>
-    </w:p>
-    <w:p>
-      <w:pPr>
-        <w:pStyle w:val="ListBullet"/>
-        <w:tabs>
-          <w:tab w:val="clear" w:pos="360"/>
-          <w:tab w:val="num" w:pos="1800"/>
-        </w:tabs>
-        <w:ind w:left="1800"/>
-      </w:pPr>
-      <w:r>
-        <w:t>Work on first half and a little more of visualizations for Peer Eval</w:t>
-      </w:r>
-    </w:p>
-    <w:p>
-      <w:pPr>
-        <w:pStyle w:val="ListBullet"/>
-      </w:pPr>
-      <w:r>
-        <w:rPr>
-          <w:b/>
-          <w:bCs/>
-        </w:rPr>
-        <w:t>Week 7 (11/13):</w:t>
-      </w:r>
-    </w:p>
-    <w:p>
-      <w:pPr>
-        <w:pStyle w:val="ListBullet"/>
-        <w:tabs>
-          <w:tab w:val="clear" w:pos="360"/>
-          <w:tab w:val="num" w:pos="1080"/>
-        </w:tabs>
-        <w:ind w:left="1080"/>
-      </w:pPr>
-      <w:r>
-        <w:t>To-Do:</w:t>
-      </w:r>
-    </w:p>
-    <w:p>
-      <w:pPr>
-        <w:pStyle w:val="ListBullet"/>
-        <w:tabs>
-          <w:tab w:val="clear" w:pos="360"/>
-          <w:tab w:val="num" w:pos="1800"/>
-        </w:tabs>
-        <w:ind w:left="1800"/>
-      </w:pPr>
-      <w:r>
-        <w:t>Work on second half of visualizations</w:t>
-      </w:r>
-    </w:p>
-    <w:p>
-      <w:pPr>
-        <w:pStyle w:val="ListBullet"/>
-        <w:tabs>
-          <w:tab w:val="clear" w:pos="360"/>
-          <w:tab w:val="num" w:pos="1800"/>
-        </w:tabs>
-        <w:ind w:left="1800"/>
-      </w:pPr>
-      <w:r>
-        <w:t>Write Peer Eval</w:t>
-      </w:r>
-    </w:p>
-    <w:p>
-      <w:pPr>
-        <w:pStyle w:val="ListBullet"/>
-        <w:tabs>
-          <w:tab w:val="clear" w:pos="360"/>
-          <w:tab w:val="num" w:pos="1080"/>
-        </w:tabs>
-        <w:ind w:left="1080"/>
-      </w:pPr>
-      <w:r>
-        <w:t xml:space="preserve">Sunday: </w:t>
-      </w:r>
-      <w:r>
-        <w:rPr>
-          <w:b/>
-          <w:bCs/>
-        </w:rPr>
-        <w:t>Peer Evaluation</w:t>
-      </w:r>
-    </w:p>
-    <w:p>
-      <w:pPr>
-        <w:pStyle w:val="ListBullet"/>
-      </w:pPr>
-      <w:r>
-        <w:rPr>
-          <w:b/>
-          <w:bCs/>
-        </w:rPr>
-        <w:t>Week 8 (11/20):</w:t>
-      </w:r>
-    </w:p>
-    <w:p>
-      <w:pPr>
-        <w:pStyle w:val="ListBullet"/>
-        <w:tabs>
-          <w:tab w:val="clear" w:pos="360"/>
-          <w:tab w:val="num" w:pos="1080"/>
-        </w:tabs>
-        <w:ind w:left="1080"/>
-      </w:pPr>
-      <w:r>
-        <w:t>To-Do:</w:t>
-      </w:r>
-    </w:p>
-    <w:p>
-      <w:pPr>
-        <w:pStyle w:val="ListBullet"/>
-        <w:tabs>
-          <w:tab w:val="clear" w:pos="360"/>
-          <w:tab w:val="num" w:pos="1800"/>
-        </w:tabs>
-        <w:ind w:left="1800"/>
-      </w:pPr>
-      <w:r>
-        <w:t>Fix issues from Peer Evaluation</w:t>
-      </w:r>
-    </w:p>
-    <w:p>
-      <w:pPr>
-        <w:pStyle w:val="ListBullet"/>
-      </w:pPr>
-      <w:r>
-        <w:rPr>
-          <w:b/>
-          <w:bCs/>
-        </w:rPr>
-        <w:t>Week 9 (11/27):</w:t>
-      </w:r>
-    </w:p>
-    <w:p>
-      <w:pPr>
-        <w:pStyle w:val="ListBullet"/>
-        <w:tabs>
-          <w:tab w:val="clear" w:pos="360"/>
-          <w:tab w:val="num" w:pos="1080"/>
-        </w:tabs>
-        <w:ind w:left="1080"/>
-      </w:pPr>
-      <w:r>
-        <w:t>To-Do:</w:t>
-      </w:r>
-    </w:p>
-    <w:p>
-      <w:pPr>
-        <w:pStyle w:val="ListBullet"/>
-        <w:tabs>
-          <w:tab w:val="clear" w:pos="360"/>
-          <w:tab w:val="num" w:pos="1800"/>
-        </w:tabs>
-        <w:ind w:left="1800"/>
-      </w:pPr>
-      <w:r>
-        <w:t>Fix issues from Peer Evaluation</w:t>
-      </w:r>
-    </w:p>
-    <w:p>
-      <w:pPr>
-        <w:pStyle w:val="ListBullet"/>
-      </w:pPr>
-      <w:r>
-        <w:rPr>
-          <w:b/>
-          <w:bCs/>
-        </w:rPr>
-        <w:t>Week 10 (12/4):</w:t>
-      </w:r>
-    </w:p>
-    <w:p>
-      <w:pPr>
-        <w:pStyle w:val="ListBullet"/>
-        <w:tabs>
-          <w:tab w:val="clear" w:pos="360"/>
-          <w:tab w:val="num" w:pos="1080"/>
-        </w:tabs>
-        <w:ind w:left="1080"/>
-        <w:rPr>
-          <w:b/>
-          <w:bCs/>
-        </w:rPr>
-      </w:pPr>
-      <w:r>
-        <w:t xml:space="preserve">Tuesday and Thursday: </w:t>
-      </w:r>
-      <w:r>
-        <w:rPr>
-          <w:b/>
-          <w:bCs/>
-        </w:rPr>
-        <w:t>Oral Presentatio</w:t>
-      </w:r>
-      <w:r>
-        <w:rPr>
-          <w:b/>
-          <w:bCs/>
-        </w:rPr>
-        <w:t>n</w:t>
-      </w:r>
-    </w:p>
-    <w:p>
-      <w:pPr>
-        <w:pStyle w:val="ListBullet"/>
-        <w:tabs>
-          <w:tab w:val="clear" w:pos="360"/>
-          <w:tab w:val="num" w:pos="1080"/>
-        </w:tabs>
-        <w:ind w:left="1080"/>
-        <w:rPr>
-          <w:b/>
-          <w:bCs/>
-        </w:rPr>
-      </w:pPr>
-      <w:r>
-        <w:t>To-Do:</w:t>
-      </w:r>
-    </w:p>
-    <w:p>
-      <w:pPr>
-        <w:pStyle w:val="ListBullet"/>
-        <w:tabs>
-          <w:tab w:val="clear" w:pos="360"/>
-          <w:tab w:val="num" w:pos="1800"/>
-        </w:tabs>
-        <w:ind w:left="1800"/>
-        <w:rPr>
-          <w:b/>
-          <w:bCs/>
-        </w:rPr>
-      </w:pPr>
-      <w:r>
-        <w:t>Fix any final issues from commentary on the Oral Presentation</w:t>
-      </w:r>
-    </w:p>
-    <w:p>
-      <w:pPr>
-        <w:pStyle w:val="ListBullet"/>
-        <w:rPr>
-          <w:b/>
-          <w:bCs/>
-        </w:rPr>
-      </w:pPr>
-      <w:r>
-        <w:rPr>
-          <w:b/>
-          <w:bCs/>
-        </w:rPr>
-        <w:t>Week 11 (12/11):</w:t>
-      </w:r>
-    </w:p>
-    <w:p>
-      <w:pPr>
-        <w:pStyle w:val="ListBullet"/>
-        <w:tabs>
-          <w:tab w:val="clear" w:pos="360"/>
-          <w:tab w:val="num" w:pos="1080"/>
-        </w:tabs>
-        <w:ind w:left="1080"/>
-        <w:rPr>
-          <w:b/>
-          <w:bCs/>
-        </w:rPr>
-      </w:pPr>
-      <w:r>
-        <w:t xml:space="preserve">Monday: </w:t>
-      </w:r>
-      <w:r>
-        <w:rPr>
-          <w:b/>
-          <w:bCs/>
-        </w:rPr>
-        <w:t>Final Delivery</w:t>
-      </w:r>
-    </w:p>
-    <w:p>
-      <w:pPr>
-        <w:pStyle w:val="ListBullet"/>
-        <w:tabs>
-          <w:tab w:val="clear" w:pos="360"/>
-          <w:tab w:val="num" w:pos="1080"/>
-        </w:tabs>
-        <w:ind w:left="1080"/>
-        <w:rPr>
-          <w:b/>
-          <w:bCs/>
-        </w:rPr>
-      </w:pPr>
-      <w:r>
-        <w:lastRenderedPageBreak/>
         <w:t xml:space="preserve">Monday: </w:t>
       </w:r>
       <w:r>

</xml_diff>